<commit_message>
chnages to login and registration safety
</commit_message>
<xml_diff>
--- a/NCloud/NCloud/Documentation/NCloud_Dokumentacio.docx
+++ b/NCloud/NCloud/Documentation/NCloud_Dokumentacio.docx
@@ -914,24 +914,2533 @@
       <w:r>
         <w:t>.</w:t>
       </w:r>
+      <w:r>
+        <w:t xml:space="preserve"> Az alkalmazás használatához regisztráció szükséges.</w:t>
+      </w:r>
+      <w:r>
+        <w:t xml:space="preserve"> Az alkalmazás az NCloudDrive (1. ábra) fantázia nevet kapta.</w:t>
+      </w:r>
+      <w:r>
+        <w:t xml:space="preserve"> Az alkalmazás a nemzetköziség miatt angol nyelvű.</w:t>
+      </w:r>
+    </w:p>
+    <w:bookmarkStart w:id="1" w:name="_Ref116400530"/>
+    <w:p>
+      <w:pPr>
+        <w:pStyle w:val="Kpalrs"/>
+      </w:pPr>
+      <w:r>
+        <w:fldChar w:fldCharType="begin"/>
+      </w:r>
+      <w:r>
+        <w:instrText xml:space="preserve"> SEQ ábra \* ARABIC </w:instrText>
+      </w:r>
+      <w:r>
+        <w:fldChar w:fldCharType="separate"/>
+      </w:r>
+      <w:r>
+        <w:rPr>
+          <w:noProof/>
+        </w:rPr>
+        <w:t>1</w:t>
+      </w:r>
+      <w:r>
+        <w:fldChar w:fldCharType="end"/>
+      </w:r>
+      <w:r>
+        <w:t>. ábra</w:t>
+      </w:r>
+      <w:bookmarkEnd w:id="1"/>
+      <w:r>
+        <w:t xml:space="preserve">: </w:t>
+      </w:r>
+      <w:r>
+        <w:t>NCloudDrive logója</w:t>
+      </w:r>
     </w:p>
     <w:p>
-      <w:r>
-        <w:br w:type="page"/>
+      <w:pPr>
+        <w:jc w:val="center"/>
+      </w:pPr>
+      <w:r>
+        <w:rPr>
+          <w:noProof/>
+        </w:rPr>
+        <w:drawing>
+          <wp:inline distT="0" distB="0" distL="0" distR="0" wp14:anchorId="7F2B567F" wp14:editId="443B5407">
+            <wp:extent cx="1242060" cy="1242060"/>
+            <wp:effectExtent l="0" t="0" r="0" b="0"/>
+            <wp:docPr id="145868658" name="Kép 1"/>
+            <wp:cNvGraphicFramePr>
+              <a:graphicFrameLocks xmlns:a="http://schemas.openxmlformats.org/drawingml/2006/main" noChangeAspect="1"/>
+            </wp:cNvGraphicFramePr>
+            <a:graphic xmlns:a="http://schemas.openxmlformats.org/drawingml/2006/main">
+              <a:graphicData uri="http://schemas.openxmlformats.org/drawingml/2006/picture">
+                <pic:pic xmlns:pic="http://schemas.openxmlformats.org/drawingml/2006/picture">
+                  <pic:nvPicPr>
+                    <pic:cNvPr id="0" name="Picture 1"/>
+                    <pic:cNvPicPr>
+                      <a:picLocks noChangeAspect="1" noChangeArrowheads="1"/>
+                    </pic:cNvPicPr>
+                  </pic:nvPicPr>
+                  <pic:blipFill>
+                    <a:blip r:embed="rId12" cstate="print">
+                      <a:extLst>
+                        <a:ext uri="{28A0092B-C50C-407E-A947-70E740481C1C}">
+                          <a14:useLocalDpi xmlns:a14="http://schemas.microsoft.com/office/drawing/2010/main" val="0"/>
+                        </a:ext>
+                      </a:extLst>
+                    </a:blip>
+                    <a:srcRect/>
+                    <a:stretch>
+                      <a:fillRect/>
+                    </a:stretch>
+                  </pic:blipFill>
+                  <pic:spPr bwMode="auto">
+                    <a:xfrm>
+                      <a:off x="0" y="0"/>
+                      <a:ext cx="1242060" cy="1242060"/>
+                    </a:xfrm>
+                    <a:prstGeom prst="rect">
+                      <a:avLst/>
+                    </a:prstGeom>
+                    <a:noFill/>
+                    <a:ln>
+                      <a:noFill/>
+                    </a:ln>
+                  </pic:spPr>
+                </pic:pic>
+              </a:graphicData>
+            </a:graphic>
+          </wp:inline>
+        </w:drawing>
       </w:r>
     </w:p>
     <w:p>
       <w:pPr>
         <w:pStyle w:val="Cmsor1"/>
       </w:pPr>
-      <w:bookmarkStart w:id="1" w:name="_Toc87521354"/>
+      <w:bookmarkStart w:id="2" w:name="_Toc87521354"/>
       <w:r>
         <w:lastRenderedPageBreak/>
         <w:t>Felhasználói dokumentáció</w:t>
       </w:r>
-      <w:bookmarkEnd w:id="1"/>
+      <w:bookmarkEnd w:id="2"/>
     </w:p>
+    <w:p>
+      <w:r>
+        <w:t>Az alkalmazás használatához a felhasználónak szüksége van internet kapcsolatra és egy böngészőre. A böngészők közül valamennyi képes futtatni és ajánlott az egyiket az alábbiak közül használni (1. táblázat)</w:t>
+      </w:r>
+      <w:r>
+        <w:t xml:space="preserve"> legalább olyan </w:t>
+      </w:r>
+      <w:r>
+        <w:t>verzióval,</w:t>
+      </w:r>
+      <w:r>
+        <w:t xml:space="preserve"> ami meg van jelölve</w:t>
+      </w:r>
+      <w:r>
+        <w:t>.</w:t>
+      </w:r>
+    </w:p>
+    <w:tbl>
+      <w:tblPr>
+        <w:tblStyle w:val="Rcsostblzat"/>
+        <w:tblW w:w="0" w:type="auto"/>
+        <w:jc w:val="center"/>
+        <w:tblLook w:val="04A0" w:firstRow="1" w:lastRow="0" w:firstColumn="1" w:lastColumn="0" w:noHBand="0" w:noVBand="1"/>
+      </w:tblPr>
+      <w:tblGrid>
+        <w:gridCol w:w="4530"/>
+        <w:gridCol w:w="4530"/>
+      </w:tblGrid>
+      <w:tr>
+        <w:trPr>
+          <w:trHeight w:val="639"/>
+          <w:jc w:val="center"/>
+        </w:trPr>
+        <w:tc>
+          <w:tcPr>
+            <w:tcW w:w="4530" w:type="dxa"/>
+            <w:vAlign w:val="center"/>
+          </w:tcPr>
+          <w:p>
+            <w:pPr>
+              <w:jc w:val="center"/>
+              <w:rPr>
+                <w:b/>
+                <w:bCs/>
+              </w:rPr>
+            </w:pPr>
+            <w:r>
+              <w:rPr>
+                <w:b/>
+                <w:bCs/>
+              </w:rPr>
+              <w:t>Böngésző</w:t>
+            </w:r>
+          </w:p>
+        </w:tc>
+        <w:tc>
+          <w:tcPr>
+            <w:tcW w:w="4530" w:type="dxa"/>
+            <w:vAlign w:val="center"/>
+          </w:tcPr>
+          <w:p>
+            <w:pPr>
+              <w:jc w:val="center"/>
+              <w:rPr>
+                <w:b/>
+                <w:bCs/>
+              </w:rPr>
+            </w:pPr>
+            <w:r>
+              <w:rPr>
+                <w:b/>
+                <w:bCs/>
+              </w:rPr>
+              <w:t>Verzió</w:t>
+            </w:r>
+          </w:p>
+        </w:tc>
+      </w:tr>
+      <w:tr>
+        <w:trPr>
+          <w:trHeight w:val="639"/>
+          <w:jc w:val="center"/>
+        </w:trPr>
+        <w:tc>
+          <w:tcPr>
+            <w:tcW w:w="4530" w:type="dxa"/>
+            <w:vAlign w:val="center"/>
+          </w:tcPr>
+          <w:p>
+            <w:pPr>
+              <w:jc w:val="center"/>
+            </w:pPr>
+            <w:r>
+              <w:t>Google Chrome</w:t>
+            </w:r>
+          </w:p>
+        </w:tc>
+        <w:tc>
+          <w:tcPr>
+            <w:tcW w:w="4530" w:type="dxa"/>
+            <w:vAlign w:val="center"/>
+          </w:tcPr>
+          <w:p>
+            <w:pPr>
+              <w:jc w:val="center"/>
+            </w:pPr>
+            <w:r>
+              <w:t>100</w:t>
+            </w:r>
+            <w:r>
+              <w:t>.0</w:t>
+            </w:r>
+          </w:p>
+        </w:tc>
+      </w:tr>
+      <w:tr>
+        <w:trPr>
+          <w:trHeight w:val="639"/>
+          <w:jc w:val="center"/>
+        </w:trPr>
+        <w:tc>
+          <w:tcPr>
+            <w:tcW w:w="4530" w:type="dxa"/>
+            <w:vAlign w:val="center"/>
+          </w:tcPr>
+          <w:p>
+            <w:pPr>
+              <w:jc w:val="center"/>
+            </w:pPr>
+            <w:r>
+              <w:t>Microsoft Edge</w:t>
+            </w:r>
+          </w:p>
+        </w:tc>
+        <w:tc>
+          <w:tcPr>
+            <w:tcW w:w="4530" w:type="dxa"/>
+            <w:vAlign w:val="center"/>
+          </w:tcPr>
+          <w:p>
+            <w:pPr>
+              <w:jc w:val="center"/>
+            </w:pPr>
+            <w:r>
+              <w:t>1</w:t>
+            </w:r>
+            <w:r>
+              <w:t>05</w:t>
+            </w:r>
+            <w:r>
+              <w:t>.0</w:t>
+            </w:r>
+          </w:p>
+        </w:tc>
+      </w:tr>
+      <w:tr>
+        <w:trPr>
+          <w:trHeight w:val="640"/>
+          <w:jc w:val="center"/>
+        </w:trPr>
+        <w:tc>
+          <w:tcPr>
+            <w:tcW w:w="4530" w:type="dxa"/>
+            <w:vAlign w:val="center"/>
+          </w:tcPr>
+          <w:p>
+            <w:pPr>
+              <w:jc w:val="center"/>
+            </w:pPr>
+            <w:r>
+              <w:t>Safari</w:t>
+            </w:r>
+          </w:p>
+        </w:tc>
+        <w:tc>
+          <w:tcPr>
+            <w:tcW w:w="4530" w:type="dxa"/>
+            <w:vAlign w:val="center"/>
+          </w:tcPr>
+          <w:p>
+            <w:pPr>
+              <w:jc w:val="center"/>
+            </w:pPr>
+            <w:r>
+              <w:t>1</w:t>
+            </w:r>
+            <w:r>
+              <w:t>5</w:t>
+            </w:r>
+            <w:r>
+              <w:t>.</w:t>
+            </w:r>
+            <w:r>
+              <w:t>0</w:t>
+            </w:r>
+          </w:p>
+        </w:tc>
+      </w:tr>
+      <w:tr>
+        <w:trPr>
+          <w:trHeight w:val="639"/>
+          <w:jc w:val="center"/>
+        </w:trPr>
+        <w:tc>
+          <w:tcPr>
+            <w:tcW w:w="4530" w:type="dxa"/>
+            <w:vAlign w:val="center"/>
+          </w:tcPr>
+          <w:p>
+            <w:pPr>
+              <w:jc w:val="center"/>
+            </w:pPr>
+            <w:r>
+              <w:t>Opera</w:t>
+            </w:r>
+          </w:p>
+        </w:tc>
+        <w:tc>
+          <w:tcPr>
+            <w:tcW w:w="4530" w:type="dxa"/>
+            <w:vAlign w:val="center"/>
+          </w:tcPr>
+          <w:p>
+            <w:pPr>
+              <w:jc w:val="center"/>
+            </w:pPr>
+            <w:r>
+              <w:t>90</w:t>
+            </w:r>
+            <w:r>
+              <w:t>.0</w:t>
+            </w:r>
+          </w:p>
+        </w:tc>
+      </w:tr>
+      <w:tr>
+        <w:trPr>
+          <w:trHeight w:val="640"/>
+          <w:jc w:val="center"/>
+        </w:trPr>
+        <w:tc>
+          <w:tcPr>
+            <w:tcW w:w="4530" w:type="dxa"/>
+            <w:vAlign w:val="center"/>
+          </w:tcPr>
+          <w:p>
+            <w:pPr>
+              <w:jc w:val="center"/>
+            </w:pPr>
+            <w:r>
+              <w:t>Mozilla Firefox</w:t>
+            </w:r>
+          </w:p>
+        </w:tc>
+        <w:tc>
+          <w:tcPr>
+            <w:tcW w:w="4530" w:type="dxa"/>
+            <w:vAlign w:val="center"/>
+          </w:tcPr>
+          <w:p>
+            <w:pPr>
+              <w:jc w:val="center"/>
+            </w:pPr>
+            <w:r>
+              <w:t>108</w:t>
+            </w:r>
+            <w:r>
+              <w:t>.0</w:t>
+            </w:r>
+          </w:p>
+        </w:tc>
+      </w:tr>
+    </w:tbl>
     <w:p/>
+    <w:p>
+      <w:pPr>
+        <w:pStyle w:val="Cmsor2"/>
+      </w:pPr>
+      <w:r>
+        <w:t>Kezdőoldal</w:t>
+      </w:r>
+    </w:p>
+    <w:p>
+      <w:r>
+        <w:t>A kezdőoldal (2. ábra) megnyitásához a felhasználónak a böngészőjében el kell navigálnia az applikáció URL címére, ahol a kezdőoldal fogadja majd.</w:t>
+      </w:r>
+    </w:p>
+    <w:p>
+      <w:pPr>
+        <w:pStyle w:val="Kpalrs"/>
+      </w:pPr>
+      <w:r>
+        <w:t>2</w:t>
+      </w:r>
+      <w:r>
+        <w:t>. ábra:</w:t>
+      </w:r>
+      <w:r>
+        <w:t xml:space="preserve"> kezdőoldal</w:t>
+      </w:r>
+    </w:p>
+    <w:p>
+      <w:r>
+        <w:rPr>
+          <w:noProof/>
+        </w:rPr>
+        <mc:AlternateContent>
+          <mc:Choice Requires="wps">
+            <w:drawing>
+              <wp:anchor distT="0" distB="0" distL="114300" distR="114300" simplePos="0" relativeHeight="251661312" behindDoc="0" locked="0" layoutInCell="1" allowOverlap="1" wp14:anchorId="04403ADE" wp14:editId="2FB5FA75">
+                <wp:simplePos x="0" y="0"/>
+                <wp:positionH relativeFrom="column">
+                  <wp:posOffset>631190</wp:posOffset>
+                </wp:positionH>
+                <wp:positionV relativeFrom="paragraph">
+                  <wp:posOffset>1550035</wp:posOffset>
+                </wp:positionV>
+                <wp:extent cx="579120" cy="358140"/>
+                <wp:effectExtent l="0" t="0" r="411480" b="327660"/>
+                <wp:wrapNone/>
+                <wp:docPr id="882410290" name="Felirat: vonal keret nélkül 8"/>
+                <wp:cNvGraphicFramePr/>
+                <a:graphic xmlns:a="http://schemas.openxmlformats.org/drawingml/2006/main">
+                  <a:graphicData uri="http://schemas.microsoft.com/office/word/2010/wordprocessingShape">
+                    <wps:wsp>
+                      <wps:cNvSpPr/>
+                      <wps:spPr>
+                        <a:xfrm>
+                          <a:off x="0" y="0"/>
+                          <a:ext cx="579120" cy="358140"/>
+                        </a:xfrm>
+                        <a:prstGeom prst="callout1">
+                          <a:avLst>
+                            <a:gd name="adj1" fmla="val 61304"/>
+                            <a:gd name="adj2" fmla="val 67983"/>
+                            <a:gd name="adj3" fmla="val 180604"/>
+                            <a:gd name="adj4" fmla="val 166929"/>
+                          </a:avLst>
+                        </a:prstGeom>
+                        <a:noFill/>
+                        <a:ln>
+                          <a:solidFill>
+                            <a:schemeClr val="tx1"/>
+                          </a:solidFill>
+                        </a:ln>
+                      </wps:spPr>
+                      <wps:style>
+                        <a:lnRef idx="2">
+                          <a:schemeClr val="accent1">
+                            <a:shade val="15000"/>
+                          </a:schemeClr>
+                        </a:lnRef>
+                        <a:fillRef idx="1">
+                          <a:schemeClr val="accent1"/>
+                        </a:fillRef>
+                        <a:effectRef idx="0">
+                          <a:schemeClr val="accent1"/>
+                        </a:effectRef>
+                        <a:fontRef idx="minor">
+                          <a:schemeClr val="lt1"/>
+                        </a:fontRef>
+                      </wps:style>
+                      <wps:txbx>
+                        <w:txbxContent>
+                          <w:p>
+                            <w:pPr>
+                              <w:jc w:val="center"/>
+                              <w:rPr>
+                                <w:color w:val="000000" w:themeColor="text1"/>
+                              </w:rPr>
+                            </w:pPr>
+                            <w:r>
+                              <w:rPr>
+                                <w:color w:val="000000" w:themeColor="text1"/>
+                              </w:rPr>
+                              <w:t>2</w:t>
+                            </w:r>
+                            <w:r>
+                              <w:rPr>
+                                <w:color w:val="000000" w:themeColor="text1"/>
+                              </w:rPr>
+                              <w:t>.</w:t>
+                            </w:r>
+                          </w:p>
+                        </w:txbxContent>
+                      </wps:txbx>
+                      <wps:bodyPr rot="0" spcFirstLastPara="0" vertOverflow="overflow" horzOverflow="overflow" vert="horz" wrap="square" lIns="91440" tIns="45720" rIns="91440" bIns="45720" numCol="1" spcCol="0" rtlCol="0" fromWordArt="0" anchor="ctr" anchorCtr="0" forceAA="0" compatLnSpc="1">
+                        <a:prstTxWarp prst="textNoShape">
+                          <a:avLst/>
+                        </a:prstTxWarp>
+                        <a:noAutofit/>
+                      </wps:bodyPr>
+                    </wps:wsp>
+                  </a:graphicData>
+                </a:graphic>
+                <wp14:sizeRelV relativeFrom="margin">
+                  <wp14:pctHeight>0</wp14:pctHeight>
+                </wp14:sizeRelV>
+              </wp:anchor>
+            </w:drawing>
+          </mc:Choice>
+          <mc:Fallback>
+            <w:pict>
+              <v:shapetype w14:anchorId="04403ADE" id="_x0000_t41" coordsize="21600,21600" o:spt="41" adj="-8280,24300,-1800,4050" path="m@0@1l@2@3nfem,l21600,r,21600l,21600nsxe">
+                <v:stroke joinstyle="miter"/>
+                <v:formulas>
+                  <v:f eqn="val #0"/>
+                  <v:f eqn="val #1"/>
+                  <v:f eqn="val #2"/>
+                  <v:f eqn="val #3"/>
+                </v:formulas>
+                <v:path arrowok="t" o:extrusionok="f" gradientshapeok="t" o:connecttype="custom" o:connectlocs="@0,@1;10800,0;10800,21600;0,10800;21600,10800"/>
+                <v:handles>
+                  <v:h position="#0,#1"/>
+                  <v:h position="#2,#3"/>
+                </v:handles>
+                <o:callout v:ext="edit" type="oneSegment" on="t" textborder="f"/>
+              </v:shapetype>
+              <v:shape id="Felirat: vonal keret nélkül 8" o:spid="_x0000_s1026" type="#_x0000_t41" style="position:absolute;left:0;text-align:left;margin-left:49.7pt;margin-top:122.05pt;width:45.6pt;height:28.2pt;z-index:251661312;visibility:visible;mso-wrap-style:square;mso-height-percent:0;mso-wrap-distance-left:9pt;mso-wrap-distance-top:0;mso-wrap-distance-right:9pt;mso-wrap-distance-bottom:0;mso-position-horizontal:absolute;mso-position-horizontal-relative:text;mso-position-vertical:absolute;mso-position-vertical-relative:text;mso-height-percent:0;mso-height-relative:margin;v-text-anchor:middle" o:gfxdata="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" adj="36057,39010,14684,13242" filled="f" strokecolor="black [3213]" strokeweight="1pt">
+                <v:textbox>
+                  <w:txbxContent>
+                    <w:p>
+                      <w:pPr>
+                        <w:jc w:val="center"/>
+                        <w:rPr>
+                          <w:color w:val="000000" w:themeColor="text1"/>
+                        </w:rPr>
+                      </w:pPr>
+                      <w:r>
+                        <w:rPr>
+                          <w:color w:val="000000" w:themeColor="text1"/>
+                        </w:rPr>
+                        <w:t>2</w:t>
+                      </w:r>
+                      <w:r>
+                        <w:rPr>
+                          <w:color w:val="000000" w:themeColor="text1"/>
+                        </w:rPr>
+                        <w:t>.</w:t>
+                      </w:r>
+                    </w:p>
+                  </w:txbxContent>
+                </v:textbox>
+                <o:callout v:ext="edit" minusx="t" minusy="t"/>
+              </v:shape>
+            </w:pict>
+          </mc:Fallback>
+        </mc:AlternateContent>
+      </w:r>
+      <w:r>
+        <w:rPr>
+          <w:noProof/>
+        </w:rPr>
+        <mc:AlternateContent>
+          <mc:Choice Requires="wps">
+            <w:drawing>
+              <wp:anchor distT="0" distB="0" distL="114300" distR="114300" simplePos="0" relativeHeight="251659264" behindDoc="0" locked="0" layoutInCell="1" allowOverlap="1" wp14:anchorId="109EB024" wp14:editId="3A1604D1">
+                <wp:simplePos x="0" y="0"/>
+                <wp:positionH relativeFrom="column">
+                  <wp:posOffset>4345940</wp:posOffset>
+                </wp:positionH>
+                <wp:positionV relativeFrom="paragraph">
+                  <wp:posOffset>1641475</wp:posOffset>
+                </wp:positionV>
+                <wp:extent cx="579120" cy="358140"/>
+                <wp:effectExtent l="400050" t="0" r="0" b="213360"/>
+                <wp:wrapNone/>
+                <wp:docPr id="1536753464" name="Felirat: vonal keret nélkül 8"/>
+                <wp:cNvGraphicFramePr/>
+                <a:graphic xmlns:a="http://schemas.openxmlformats.org/drawingml/2006/main">
+                  <a:graphicData uri="http://schemas.microsoft.com/office/word/2010/wordprocessingShape">
+                    <wps:wsp>
+                      <wps:cNvSpPr/>
+                      <wps:spPr>
+                        <a:xfrm>
+                          <a:off x="0" y="0"/>
+                          <a:ext cx="579120" cy="358140"/>
+                        </a:xfrm>
+                        <a:prstGeom prst="callout1">
+                          <a:avLst>
+                            <a:gd name="adj1" fmla="val 46410"/>
+                            <a:gd name="adj2" fmla="val 29825"/>
+                            <a:gd name="adj3" fmla="val 150817"/>
+                            <a:gd name="adj4" fmla="val -67281"/>
+                          </a:avLst>
+                        </a:prstGeom>
+                        <a:noFill/>
+                        <a:ln>
+                          <a:solidFill>
+                            <a:schemeClr val="tx1"/>
+                          </a:solidFill>
+                        </a:ln>
+                      </wps:spPr>
+                      <wps:style>
+                        <a:lnRef idx="2">
+                          <a:schemeClr val="accent1">
+                            <a:shade val="15000"/>
+                          </a:schemeClr>
+                        </a:lnRef>
+                        <a:fillRef idx="1">
+                          <a:schemeClr val="accent1"/>
+                        </a:fillRef>
+                        <a:effectRef idx="0">
+                          <a:schemeClr val="accent1"/>
+                        </a:effectRef>
+                        <a:fontRef idx="minor">
+                          <a:schemeClr val="lt1"/>
+                        </a:fontRef>
+                      </wps:style>
+                      <wps:txbx>
+                        <w:txbxContent>
+                          <w:p>
+                            <w:pPr>
+                              <w:jc w:val="center"/>
+                              <w:rPr>
+                                <w:color w:val="000000" w:themeColor="text1"/>
+                              </w:rPr>
+                            </w:pPr>
+                            <w:r>
+                              <w:rPr>
+                                <w:color w:val="000000" w:themeColor="text1"/>
+                              </w:rPr>
+                              <w:t>1.</w:t>
+                            </w:r>
+                          </w:p>
+                        </w:txbxContent>
+                      </wps:txbx>
+                      <wps:bodyPr rot="0" spcFirstLastPara="0" vertOverflow="overflow" horzOverflow="overflow" vert="horz" wrap="square" lIns="91440" tIns="45720" rIns="91440" bIns="45720" numCol="1" spcCol="0" rtlCol="0" fromWordArt="0" anchor="ctr" anchorCtr="0" forceAA="0" compatLnSpc="1">
+                        <a:prstTxWarp prst="textNoShape">
+                          <a:avLst/>
+                        </a:prstTxWarp>
+                        <a:noAutofit/>
+                      </wps:bodyPr>
+                    </wps:wsp>
+                  </a:graphicData>
+                </a:graphic>
+                <wp14:sizeRelV relativeFrom="margin">
+                  <wp14:pctHeight>0</wp14:pctHeight>
+                </wp14:sizeRelV>
+              </wp:anchor>
+            </w:drawing>
+          </mc:Choice>
+          <mc:Fallback>
+            <w:pict>
+              <v:shape w14:anchorId="109EB024" id="_x0000_s1027" type="#_x0000_t41" style="position:absolute;left:0;text-align:left;margin-left:342.2pt;margin-top:129.25pt;width:45.6pt;height:28.2pt;z-index:251659264;visibility:visible;mso-wrap-style:square;mso-height-percent:0;mso-wrap-distance-left:9pt;mso-wrap-distance-top:0;mso-wrap-distance-right:9pt;mso-wrap-distance-bottom:0;mso-position-horizontal:absolute;mso-position-horizontal-relative:text;mso-position-vertical:absolute;mso-position-vertical-relative:text;mso-height-percent:0;mso-height-relative:margin;v-text-anchor:middle" o:gfxdata="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" adj="-14533,32576,6442,10025" filled="f" strokecolor="black [3213]" strokeweight="1pt">
+                <v:textbox>
+                  <w:txbxContent>
+                    <w:p>
+                      <w:pPr>
+                        <w:jc w:val="center"/>
+                        <w:rPr>
+                          <w:color w:val="000000" w:themeColor="text1"/>
+                        </w:rPr>
+                      </w:pPr>
+                      <w:r>
+                        <w:rPr>
+                          <w:color w:val="000000" w:themeColor="text1"/>
+                        </w:rPr>
+                        <w:t>1.</w:t>
+                      </w:r>
+                    </w:p>
+                  </w:txbxContent>
+                </v:textbox>
+                <o:callout v:ext="edit" minusy="t"/>
+              </v:shape>
+            </w:pict>
+          </mc:Fallback>
+        </mc:AlternateContent>
+      </w:r>
+      <w:r>
+        <w:rPr>
+          <w:noProof/>
+        </w:rPr>
+        <w:drawing>
+          <wp:inline distT="0" distB="0" distL="0" distR="0" wp14:anchorId="69D40C73" wp14:editId="0F3A9B03">
+            <wp:extent cx="5759450" cy="2765425"/>
+            <wp:effectExtent l="0" t="0" r="0" b="0"/>
+            <wp:docPr id="1431000772" name="Kép 1"/>
+            <wp:cNvGraphicFramePr>
+              <a:graphicFrameLocks xmlns:a="http://schemas.openxmlformats.org/drawingml/2006/main" noChangeAspect="1"/>
+            </wp:cNvGraphicFramePr>
+            <a:graphic xmlns:a="http://schemas.openxmlformats.org/drawingml/2006/main">
+              <a:graphicData uri="http://schemas.openxmlformats.org/drawingml/2006/picture">
+                <pic:pic xmlns:pic="http://schemas.openxmlformats.org/drawingml/2006/picture">
+                  <pic:nvPicPr>
+                    <pic:cNvPr id="1431000772" name=""/>
+                    <pic:cNvPicPr/>
+                  </pic:nvPicPr>
+                  <pic:blipFill>
+                    <a:blip r:embed="rId13"/>
+                    <a:stretch>
+                      <a:fillRect/>
+                    </a:stretch>
+                  </pic:blipFill>
+                  <pic:spPr>
+                    <a:xfrm>
+                      <a:off x="0" y="0"/>
+                      <a:ext cx="5759450" cy="2765425"/>
+                    </a:xfrm>
+                    <a:prstGeom prst="rect">
+                      <a:avLst/>
+                    </a:prstGeom>
+                  </pic:spPr>
+                </pic:pic>
+              </a:graphicData>
+            </a:graphic>
+          </wp:inline>
+        </w:drawing>
+      </w:r>
+    </w:p>
+    <w:p>
+      <w:pPr>
+        <w:pStyle w:val="Listaszerbekezds"/>
+        <w:numPr>
+          <w:ilvl w:val="0"/>
+          <w:numId w:val="4"/>
+        </w:numPr>
+      </w:pPr>
+      <w:r>
+        <w:t>A regisztráció gombja: ezzel lehet eljutni a regisztrációt kezelő oldalra</w:t>
+      </w:r>
+    </w:p>
+    <w:p>
+      <w:pPr>
+        <w:pStyle w:val="Listaszerbekezds"/>
+        <w:numPr>
+          <w:ilvl w:val="0"/>
+          <w:numId w:val="4"/>
+        </w:numPr>
+      </w:pPr>
+      <w:r>
+        <w:lastRenderedPageBreak/>
+        <w:t>A bejelentkezést kezelő gomb: ezzel lehet eljutni a bejelentkezést kezelő oldalra</w:t>
+      </w:r>
+    </w:p>
+    <w:p>
+      <w:pPr>
+        <w:pStyle w:val="Cmsor2"/>
+      </w:pPr>
+      <w:r>
+        <w:t>Bejelentkezés</w:t>
+      </w:r>
+    </w:p>
+    <w:p>
+      <w:r>
+        <w:t>A bejelentkezéshez a kezdőlapról a felhasználónak el kell navigálni a bejelentkezés oldalra a bejelentkezés gombbal. Ekkor megjelenik a bejelentkező oldal (3. ábra), ahol a felhasználónév és a jelszó adatpár megadása után léphet be a felhasználó az applikációba.</w:t>
+      </w:r>
+      <w:r>
+        <w:t xml:space="preserve"> </w:t>
+      </w:r>
+      <w:r>
+        <w:t xml:space="preserve">Sikeres </w:t>
+      </w:r>
+      <w:r>
+        <w:t>belépés</w:t>
+      </w:r>
+      <w:r>
+        <w:t xml:space="preserve"> után a felhasználót az alkalmazás az alkalmazáson belüli kezdőoldalra navigálja.</w:t>
+      </w:r>
+    </w:p>
+    <w:p>
+      <w:pPr>
+        <w:pStyle w:val="Kpalrs"/>
+      </w:pPr>
+      <w:r>
+        <w:t>3.</w:t>
+      </w:r>
+      <w:r>
+        <w:t xml:space="preserve"> ábra: </w:t>
+      </w:r>
+      <w:r>
+        <w:t>A bejelentkezési felület</w:t>
+      </w:r>
+    </w:p>
+    <w:p>
+      <w:r>
+        <w:rPr>
+          <w:noProof/>
+        </w:rPr>
+        <mc:AlternateContent>
+          <mc:Choice Requires="wps">
+            <w:drawing>
+              <wp:anchor distT="0" distB="0" distL="114300" distR="114300" simplePos="0" relativeHeight="251669504" behindDoc="0" locked="0" layoutInCell="1" allowOverlap="1" wp14:anchorId="6A50ADDC" wp14:editId="38AE81F8">
+                <wp:simplePos x="0" y="0"/>
+                <wp:positionH relativeFrom="column">
+                  <wp:posOffset>3522980</wp:posOffset>
+                </wp:positionH>
+                <wp:positionV relativeFrom="paragraph">
+                  <wp:posOffset>2147570</wp:posOffset>
+                </wp:positionV>
+                <wp:extent cx="400050" cy="251460"/>
+                <wp:effectExtent l="285750" t="0" r="0" b="148590"/>
+                <wp:wrapNone/>
+                <wp:docPr id="1869039239" name="Felirat: vonal keret nélkül 8"/>
+                <wp:cNvGraphicFramePr/>
+                <a:graphic xmlns:a="http://schemas.openxmlformats.org/drawingml/2006/main">
+                  <a:graphicData uri="http://schemas.microsoft.com/office/word/2010/wordprocessingShape">
+                    <wps:wsp>
+                      <wps:cNvSpPr/>
+                      <wps:spPr>
+                        <a:xfrm>
+                          <a:off x="0" y="0"/>
+                          <a:ext cx="400050" cy="251460"/>
+                        </a:xfrm>
+                        <a:prstGeom prst="callout1">
+                          <a:avLst>
+                            <a:gd name="adj1" fmla="val 82774"/>
+                            <a:gd name="adj2" fmla="val 12682"/>
+                            <a:gd name="adj3" fmla="val 150817"/>
+                            <a:gd name="adj4" fmla="val -67281"/>
+                          </a:avLst>
+                        </a:prstGeom>
+                        <a:noFill/>
+                        <a:ln>
+                          <a:solidFill>
+                            <a:schemeClr val="tx1"/>
+                          </a:solidFill>
+                        </a:ln>
+                      </wps:spPr>
+                      <wps:style>
+                        <a:lnRef idx="2">
+                          <a:schemeClr val="accent1">
+                            <a:shade val="15000"/>
+                          </a:schemeClr>
+                        </a:lnRef>
+                        <a:fillRef idx="1">
+                          <a:schemeClr val="accent1"/>
+                        </a:fillRef>
+                        <a:effectRef idx="0">
+                          <a:schemeClr val="accent1"/>
+                        </a:effectRef>
+                        <a:fontRef idx="minor">
+                          <a:schemeClr val="lt1"/>
+                        </a:fontRef>
+                      </wps:style>
+                      <wps:txbx>
+                        <w:txbxContent>
+                          <w:p>
+                            <w:pPr>
+                              <w:rPr>
+                                <w:color w:val="000000" w:themeColor="text1"/>
+                              </w:rPr>
+                            </w:pPr>
+                            <w:r>
+                              <w:rPr>
+                                <w:color w:val="000000" w:themeColor="text1"/>
+                              </w:rPr>
+                              <w:t>4</w:t>
+                            </w:r>
+                            <w:r>
+                              <w:rPr>
+                                <w:color w:val="000000" w:themeColor="text1"/>
+                              </w:rPr>
+                              <w:t>.</w:t>
+                            </w:r>
+                          </w:p>
+                        </w:txbxContent>
+                      </wps:txbx>
+                      <wps:bodyPr rot="0" spcFirstLastPara="0" vertOverflow="overflow" horzOverflow="overflow" vert="horz" wrap="square" lIns="91440" tIns="45720" rIns="91440" bIns="45720" numCol="1" spcCol="0" rtlCol="0" fromWordArt="0" anchor="ctr" anchorCtr="0" forceAA="0" compatLnSpc="1">
+                        <a:prstTxWarp prst="textNoShape">
+                          <a:avLst/>
+                        </a:prstTxWarp>
+                        <a:noAutofit/>
+                      </wps:bodyPr>
+                    </wps:wsp>
+                  </a:graphicData>
+                </a:graphic>
+                <wp14:sizeRelH relativeFrom="margin">
+                  <wp14:pctWidth>0</wp14:pctWidth>
+                </wp14:sizeRelH>
+                <wp14:sizeRelV relativeFrom="margin">
+                  <wp14:pctHeight>0</wp14:pctHeight>
+                </wp14:sizeRelV>
+              </wp:anchor>
+            </w:drawing>
+          </mc:Choice>
+          <mc:Fallback>
+            <w:pict>
+              <v:shape w14:anchorId="6A50ADDC" id="_x0000_s1028" type="#_x0000_t41" style="position:absolute;left:0;text-align:left;margin-left:277.4pt;margin-top:169.1pt;width:31.5pt;height:19.8pt;z-index:251669504;visibility:visible;mso-wrap-style:square;mso-width-percent:0;mso-height-percent:0;mso-wrap-distance-left:9pt;mso-wrap-distance-top:0;mso-wrap-distance-right:9pt;mso-wrap-distance-bottom:0;mso-position-horizontal:absolute;mso-position-horizontal-relative:text;mso-position-vertical:absolute;mso-position-vertical-relative:text;mso-width-percent:0;mso-height-percent:0;mso-width-relative:margin;mso-height-relative:margin;v-text-anchor:middle" o:gfxdata="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" adj="-14533,32576,2739,17879" filled="f" strokecolor="black [3213]" strokeweight="1pt">
+                <v:textbox>
+                  <w:txbxContent>
+                    <w:p>
+                      <w:pPr>
+                        <w:rPr>
+                          <w:color w:val="000000" w:themeColor="text1"/>
+                        </w:rPr>
+                      </w:pPr>
+                      <w:r>
+                        <w:rPr>
+                          <w:color w:val="000000" w:themeColor="text1"/>
+                        </w:rPr>
+                        <w:t>4</w:t>
+                      </w:r>
+                      <w:r>
+                        <w:rPr>
+                          <w:color w:val="000000" w:themeColor="text1"/>
+                        </w:rPr>
+                        <w:t>.</w:t>
+                      </w:r>
+                    </w:p>
+                  </w:txbxContent>
+                </v:textbox>
+                <o:callout v:ext="edit" minusy="t"/>
+              </v:shape>
+            </w:pict>
+          </mc:Fallback>
+        </mc:AlternateContent>
+      </w:r>
+      <w:r>
+        <w:rPr>
+          <w:noProof/>
+        </w:rPr>
+        <mc:AlternateContent>
+          <mc:Choice Requires="wps">
+            <w:drawing>
+              <wp:anchor distT="0" distB="0" distL="114300" distR="114300" simplePos="0" relativeHeight="251667456" behindDoc="0" locked="0" layoutInCell="1" allowOverlap="1" wp14:anchorId="57D2B56C" wp14:editId="1BA855C0">
+                <wp:simplePos x="0" y="0"/>
+                <wp:positionH relativeFrom="column">
+                  <wp:posOffset>1583690</wp:posOffset>
+                </wp:positionH>
+                <wp:positionV relativeFrom="paragraph">
+                  <wp:posOffset>1697990</wp:posOffset>
+                </wp:positionV>
+                <wp:extent cx="400050" cy="251460"/>
+                <wp:effectExtent l="0" t="0" r="609600" b="148590"/>
+                <wp:wrapNone/>
+                <wp:docPr id="520949549" name="Felirat: vonal keret nélkül 8"/>
+                <wp:cNvGraphicFramePr/>
+                <a:graphic xmlns:a="http://schemas.openxmlformats.org/drawingml/2006/main">
+                  <a:graphicData uri="http://schemas.microsoft.com/office/word/2010/wordprocessingShape">
+                    <wps:wsp>
+                      <wps:cNvSpPr/>
+                      <wps:spPr>
+                        <a:xfrm>
+                          <a:off x="0" y="0"/>
+                          <a:ext cx="400050" cy="251460"/>
+                        </a:xfrm>
+                        <a:prstGeom prst="callout1">
+                          <a:avLst>
+                            <a:gd name="adj1" fmla="val 85804"/>
+                            <a:gd name="adj2" fmla="val 81254"/>
+                            <a:gd name="adj3" fmla="val 153847"/>
+                            <a:gd name="adj4" fmla="val 245100"/>
+                          </a:avLst>
+                        </a:prstGeom>
+                        <a:noFill/>
+                        <a:ln>
+                          <a:solidFill>
+                            <a:schemeClr val="tx1"/>
+                          </a:solidFill>
+                        </a:ln>
+                      </wps:spPr>
+                      <wps:style>
+                        <a:lnRef idx="2">
+                          <a:schemeClr val="accent1">
+                            <a:shade val="15000"/>
+                          </a:schemeClr>
+                        </a:lnRef>
+                        <a:fillRef idx="1">
+                          <a:schemeClr val="accent1"/>
+                        </a:fillRef>
+                        <a:effectRef idx="0">
+                          <a:schemeClr val="accent1"/>
+                        </a:effectRef>
+                        <a:fontRef idx="minor">
+                          <a:schemeClr val="lt1"/>
+                        </a:fontRef>
+                      </wps:style>
+                      <wps:txbx>
+                        <w:txbxContent>
+                          <w:p>
+                            <w:pPr>
+                              <w:jc w:val="center"/>
+                              <w:rPr>
+                                <w:color w:val="000000" w:themeColor="text1"/>
+                              </w:rPr>
+                            </w:pPr>
+                            <w:r>
+                              <w:rPr>
+                                <w:color w:val="000000" w:themeColor="text1"/>
+                              </w:rPr>
+                              <w:t>3</w:t>
+                            </w:r>
+                            <w:r>
+                              <w:rPr>
+                                <w:color w:val="000000" w:themeColor="text1"/>
+                              </w:rPr>
+                              <w:t>.</w:t>
+                            </w:r>
+                          </w:p>
+                        </w:txbxContent>
+                      </wps:txbx>
+                      <wps:bodyPr rot="0" spcFirstLastPara="0" vertOverflow="overflow" horzOverflow="overflow" vert="horz" wrap="square" lIns="91440" tIns="45720" rIns="91440" bIns="45720" numCol="1" spcCol="0" rtlCol="0" fromWordArt="0" anchor="ctr" anchorCtr="0" forceAA="0" compatLnSpc="1">
+                        <a:prstTxWarp prst="textNoShape">
+                          <a:avLst/>
+                        </a:prstTxWarp>
+                        <a:noAutofit/>
+                      </wps:bodyPr>
+                    </wps:wsp>
+                  </a:graphicData>
+                </a:graphic>
+                <wp14:sizeRelH relativeFrom="margin">
+                  <wp14:pctWidth>0</wp14:pctWidth>
+                </wp14:sizeRelH>
+                <wp14:sizeRelV relativeFrom="margin">
+                  <wp14:pctHeight>0</wp14:pctHeight>
+                </wp14:sizeRelV>
+              </wp:anchor>
+            </w:drawing>
+          </mc:Choice>
+          <mc:Fallback>
+            <w:pict>
+              <v:shape w14:anchorId="57D2B56C" id="_x0000_s1029" type="#_x0000_t41" style="position:absolute;left:0;text-align:left;margin-left:124.7pt;margin-top:133.7pt;width:31.5pt;height:19.8pt;z-index:251667456;visibility:visible;mso-wrap-style:square;mso-width-percent:0;mso-height-percent:0;mso-wrap-distance-left:9pt;mso-wrap-distance-top:0;mso-wrap-distance-right:9pt;mso-wrap-distance-bottom:0;mso-position-horizontal:absolute;mso-position-horizontal-relative:text;mso-position-vertical:absolute;mso-position-vertical-relative:text;mso-width-percent:0;mso-height-percent:0;mso-width-relative:margin;mso-height-relative:margin;v-text-anchor:middle" o:gfxdata="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" adj="52942,33231,17551,18534" filled="f" strokecolor="black [3213]" strokeweight="1pt">
+                <v:textbox>
+                  <w:txbxContent>
+                    <w:p>
+                      <w:pPr>
+                        <w:jc w:val="center"/>
+                        <w:rPr>
+                          <w:color w:val="000000" w:themeColor="text1"/>
+                        </w:rPr>
+                      </w:pPr>
+                      <w:r>
+                        <w:rPr>
+                          <w:color w:val="000000" w:themeColor="text1"/>
+                        </w:rPr>
+                        <w:t>3</w:t>
+                      </w:r>
+                      <w:r>
+                        <w:rPr>
+                          <w:color w:val="000000" w:themeColor="text1"/>
+                        </w:rPr>
+                        <w:t>.</w:t>
+                      </w:r>
+                    </w:p>
+                  </w:txbxContent>
+                </v:textbox>
+                <o:callout v:ext="edit" minusx="t" minusy="t"/>
+              </v:shape>
+            </w:pict>
+          </mc:Fallback>
+        </mc:AlternateContent>
+      </w:r>
+      <w:r>
+        <w:rPr>
+          <w:noProof/>
+        </w:rPr>
+        <mc:AlternateContent>
+          <mc:Choice Requires="wps">
+            <w:drawing>
+              <wp:anchor distT="0" distB="0" distL="114300" distR="114300" simplePos="0" relativeHeight="251665408" behindDoc="0" locked="0" layoutInCell="1" allowOverlap="1" wp14:anchorId="75624164" wp14:editId="4AD1B38F">
+                <wp:simplePos x="0" y="0"/>
+                <wp:positionH relativeFrom="column">
+                  <wp:posOffset>3884930</wp:posOffset>
+                </wp:positionH>
+                <wp:positionV relativeFrom="paragraph">
+                  <wp:posOffset>1484630</wp:posOffset>
+                </wp:positionV>
+                <wp:extent cx="400050" cy="251460"/>
+                <wp:effectExtent l="285750" t="0" r="0" b="148590"/>
+                <wp:wrapNone/>
+                <wp:docPr id="1243723945" name="Felirat: vonal keret nélkül 8"/>
+                <wp:cNvGraphicFramePr/>
+                <a:graphic xmlns:a="http://schemas.openxmlformats.org/drawingml/2006/main">
+                  <a:graphicData uri="http://schemas.microsoft.com/office/word/2010/wordprocessingShape">
+                    <wps:wsp>
+                      <wps:cNvSpPr/>
+                      <wps:spPr>
+                        <a:xfrm>
+                          <a:off x="0" y="0"/>
+                          <a:ext cx="400050" cy="251460"/>
+                        </a:xfrm>
+                        <a:prstGeom prst="callout1">
+                          <a:avLst>
+                            <a:gd name="adj1" fmla="val 46410"/>
+                            <a:gd name="adj2" fmla="val 29825"/>
+                            <a:gd name="adj3" fmla="val 150817"/>
+                            <a:gd name="adj4" fmla="val -67281"/>
+                          </a:avLst>
+                        </a:prstGeom>
+                        <a:noFill/>
+                        <a:ln>
+                          <a:solidFill>
+                            <a:schemeClr val="tx1"/>
+                          </a:solidFill>
+                        </a:ln>
+                      </wps:spPr>
+                      <wps:style>
+                        <a:lnRef idx="2">
+                          <a:schemeClr val="accent1">
+                            <a:shade val="15000"/>
+                          </a:schemeClr>
+                        </a:lnRef>
+                        <a:fillRef idx="1">
+                          <a:schemeClr val="accent1"/>
+                        </a:fillRef>
+                        <a:effectRef idx="0">
+                          <a:schemeClr val="accent1"/>
+                        </a:effectRef>
+                        <a:fontRef idx="minor">
+                          <a:schemeClr val="lt1"/>
+                        </a:fontRef>
+                      </wps:style>
+                      <wps:txbx>
+                        <w:txbxContent>
+                          <w:p>
+                            <w:pPr>
+                              <w:jc w:val="center"/>
+                              <w:rPr>
+                                <w:color w:val="000000" w:themeColor="text1"/>
+                              </w:rPr>
+                            </w:pPr>
+                            <w:r>
+                              <w:rPr>
+                                <w:color w:val="000000" w:themeColor="text1"/>
+                              </w:rPr>
+                              <w:t>2</w:t>
+                            </w:r>
+                            <w:r>
+                              <w:rPr>
+                                <w:color w:val="000000" w:themeColor="text1"/>
+                              </w:rPr>
+                              <w:t>.</w:t>
+                            </w:r>
+                          </w:p>
+                        </w:txbxContent>
+                      </wps:txbx>
+                      <wps:bodyPr rot="0" spcFirstLastPara="0" vertOverflow="overflow" horzOverflow="overflow" vert="horz" wrap="square" lIns="91440" tIns="45720" rIns="91440" bIns="45720" numCol="1" spcCol="0" rtlCol="0" fromWordArt="0" anchor="ctr" anchorCtr="0" forceAA="0" compatLnSpc="1">
+                        <a:prstTxWarp prst="textNoShape">
+                          <a:avLst/>
+                        </a:prstTxWarp>
+                        <a:noAutofit/>
+                      </wps:bodyPr>
+                    </wps:wsp>
+                  </a:graphicData>
+                </a:graphic>
+                <wp14:sizeRelH relativeFrom="margin">
+                  <wp14:pctWidth>0</wp14:pctWidth>
+                </wp14:sizeRelH>
+                <wp14:sizeRelV relativeFrom="margin">
+                  <wp14:pctHeight>0</wp14:pctHeight>
+                </wp14:sizeRelV>
+              </wp:anchor>
+            </w:drawing>
+          </mc:Choice>
+          <mc:Fallback>
+            <w:pict>
+              <v:shape w14:anchorId="75624164" id="_x0000_s1030" type="#_x0000_t41" style="position:absolute;left:0;text-align:left;margin-left:305.9pt;margin-top:116.9pt;width:31.5pt;height:19.8pt;z-index:251665408;visibility:visible;mso-wrap-style:square;mso-width-percent:0;mso-height-percent:0;mso-wrap-distance-left:9pt;mso-wrap-distance-top:0;mso-wrap-distance-right:9pt;mso-wrap-distance-bottom:0;mso-position-horizontal:absolute;mso-position-horizontal-relative:text;mso-position-vertical:absolute;mso-position-vertical-relative:text;mso-width-percent:0;mso-height-percent:0;mso-width-relative:margin;mso-height-relative:margin;v-text-anchor:middle" o:gfxdata="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" adj="-14533,32576,6442,10025" filled="f" strokecolor="black [3213]" strokeweight="1pt">
+                <v:textbox>
+                  <w:txbxContent>
+                    <w:p>
+                      <w:pPr>
+                        <w:jc w:val="center"/>
+                        <w:rPr>
+                          <w:color w:val="000000" w:themeColor="text1"/>
+                        </w:rPr>
+                      </w:pPr>
+                      <w:r>
+                        <w:rPr>
+                          <w:color w:val="000000" w:themeColor="text1"/>
+                        </w:rPr>
+                        <w:t>2</w:t>
+                      </w:r>
+                      <w:r>
+                        <w:rPr>
+                          <w:color w:val="000000" w:themeColor="text1"/>
+                        </w:rPr>
+                        <w:t>.</w:t>
+                      </w:r>
+                    </w:p>
+                  </w:txbxContent>
+                </v:textbox>
+                <o:callout v:ext="edit" minusy="t"/>
+              </v:shape>
+            </w:pict>
+          </mc:Fallback>
+        </mc:AlternateContent>
+      </w:r>
+      <w:r>
+        <w:rPr>
+          <w:noProof/>
+        </w:rPr>
+        <mc:AlternateContent>
+          <mc:Choice Requires="wps">
+            <w:drawing>
+              <wp:anchor distT="0" distB="0" distL="114300" distR="114300" simplePos="0" relativeHeight="251663360" behindDoc="0" locked="0" layoutInCell="1" allowOverlap="1" wp14:anchorId="1668BB18" wp14:editId="2D2606DD">
+                <wp:simplePos x="0" y="0"/>
+                <wp:positionH relativeFrom="column">
+                  <wp:posOffset>3934460</wp:posOffset>
+                </wp:positionH>
+                <wp:positionV relativeFrom="paragraph">
+                  <wp:posOffset>1065530</wp:posOffset>
+                </wp:positionV>
+                <wp:extent cx="400050" cy="251460"/>
+                <wp:effectExtent l="285750" t="0" r="0" b="148590"/>
+                <wp:wrapNone/>
+                <wp:docPr id="1467840857" name="Felirat: vonal keret nélkül 8"/>
+                <wp:cNvGraphicFramePr/>
+                <a:graphic xmlns:a="http://schemas.openxmlformats.org/drawingml/2006/main">
+                  <a:graphicData uri="http://schemas.microsoft.com/office/word/2010/wordprocessingShape">
+                    <wps:wsp>
+                      <wps:cNvSpPr/>
+                      <wps:spPr>
+                        <a:xfrm>
+                          <a:off x="0" y="0"/>
+                          <a:ext cx="400050" cy="251460"/>
+                        </a:xfrm>
+                        <a:prstGeom prst="callout1">
+                          <a:avLst>
+                            <a:gd name="adj1" fmla="val 46410"/>
+                            <a:gd name="adj2" fmla="val 29825"/>
+                            <a:gd name="adj3" fmla="val 150817"/>
+                            <a:gd name="adj4" fmla="val -67281"/>
+                          </a:avLst>
+                        </a:prstGeom>
+                        <a:noFill/>
+                        <a:ln>
+                          <a:solidFill>
+                            <a:schemeClr val="tx1"/>
+                          </a:solidFill>
+                        </a:ln>
+                      </wps:spPr>
+                      <wps:style>
+                        <a:lnRef idx="2">
+                          <a:schemeClr val="accent1">
+                            <a:shade val="15000"/>
+                          </a:schemeClr>
+                        </a:lnRef>
+                        <a:fillRef idx="1">
+                          <a:schemeClr val="accent1"/>
+                        </a:fillRef>
+                        <a:effectRef idx="0">
+                          <a:schemeClr val="accent1"/>
+                        </a:effectRef>
+                        <a:fontRef idx="minor">
+                          <a:schemeClr val="lt1"/>
+                        </a:fontRef>
+                      </wps:style>
+                      <wps:txbx>
+                        <w:txbxContent>
+                          <w:p>
+                            <w:pPr>
+                              <w:jc w:val="center"/>
+                              <w:rPr>
+                                <w:color w:val="000000" w:themeColor="text1"/>
+                              </w:rPr>
+                            </w:pPr>
+                            <w:r>
+                              <w:rPr>
+                                <w:color w:val="000000" w:themeColor="text1"/>
+                              </w:rPr>
+                              <w:t>1.</w:t>
+                            </w:r>
+                          </w:p>
+                        </w:txbxContent>
+                      </wps:txbx>
+                      <wps:bodyPr rot="0" spcFirstLastPara="0" vertOverflow="overflow" horzOverflow="overflow" vert="horz" wrap="square" lIns="91440" tIns="45720" rIns="91440" bIns="45720" numCol="1" spcCol="0" rtlCol="0" fromWordArt="0" anchor="ctr" anchorCtr="0" forceAA="0" compatLnSpc="1">
+                        <a:prstTxWarp prst="textNoShape">
+                          <a:avLst/>
+                        </a:prstTxWarp>
+                        <a:noAutofit/>
+                      </wps:bodyPr>
+                    </wps:wsp>
+                  </a:graphicData>
+                </a:graphic>
+                <wp14:sizeRelH relativeFrom="margin">
+                  <wp14:pctWidth>0</wp14:pctWidth>
+                </wp14:sizeRelH>
+                <wp14:sizeRelV relativeFrom="margin">
+                  <wp14:pctHeight>0</wp14:pctHeight>
+                </wp14:sizeRelV>
+              </wp:anchor>
+            </w:drawing>
+          </mc:Choice>
+          <mc:Fallback>
+            <w:pict>
+              <v:shape w14:anchorId="1668BB18" id="_x0000_s1031" type="#_x0000_t41" style="position:absolute;left:0;text-align:left;margin-left:309.8pt;margin-top:83.9pt;width:31.5pt;height:19.8pt;z-index:251663360;visibility:visible;mso-wrap-style:square;mso-width-percent:0;mso-height-percent:0;mso-wrap-distance-left:9pt;mso-wrap-distance-top:0;mso-wrap-distance-right:9pt;mso-wrap-distance-bottom:0;mso-position-horizontal:absolute;mso-position-horizontal-relative:text;mso-position-vertical:absolute;mso-position-vertical-relative:text;mso-width-percent:0;mso-height-percent:0;mso-width-relative:margin;mso-height-relative:margin;v-text-anchor:middle" o:gfxdata="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" adj="-14533,32576,6442,10025" filled="f" strokecolor="black [3213]" strokeweight="1pt">
+                <v:textbox>
+                  <w:txbxContent>
+                    <w:p>
+                      <w:pPr>
+                        <w:jc w:val="center"/>
+                        <w:rPr>
+                          <w:color w:val="000000" w:themeColor="text1"/>
+                        </w:rPr>
+                      </w:pPr>
+                      <w:r>
+                        <w:rPr>
+                          <w:color w:val="000000" w:themeColor="text1"/>
+                        </w:rPr>
+                        <w:t>1.</w:t>
+                      </w:r>
+                    </w:p>
+                  </w:txbxContent>
+                </v:textbox>
+                <o:callout v:ext="edit" minusy="t"/>
+              </v:shape>
+            </w:pict>
+          </mc:Fallback>
+        </mc:AlternateContent>
+      </w:r>
+      <w:r>
+        <w:drawing>
+          <wp:inline distT="0" distB="0" distL="0" distR="0" wp14:anchorId="5F489F62" wp14:editId="4317866B">
+            <wp:extent cx="5759450" cy="2783840"/>
+            <wp:effectExtent l="0" t="0" r="0" b="0"/>
+            <wp:docPr id="1043464756" name="Kép 1"/>
+            <wp:cNvGraphicFramePr>
+              <a:graphicFrameLocks xmlns:a="http://schemas.openxmlformats.org/drawingml/2006/main" noChangeAspect="1"/>
+            </wp:cNvGraphicFramePr>
+            <a:graphic xmlns:a="http://schemas.openxmlformats.org/drawingml/2006/main">
+              <a:graphicData uri="http://schemas.openxmlformats.org/drawingml/2006/picture">
+                <pic:pic xmlns:pic="http://schemas.openxmlformats.org/drawingml/2006/picture">
+                  <pic:nvPicPr>
+                    <pic:cNvPr id="1043464756" name=""/>
+                    <pic:cNvPicPr/>
+                  </pic:nvPicPr>
+                  <pic:blipFill>
+                    <a:blip r:embed="rId14"/>
+                    <a:stretch>
+                      <a:fillRect/>
+                    </a:stretch>
+                  </pic:blipFill>
+                  <pic:spPr>
+                    <a:xfrm>
+                      <a:off x="0" y="0"/>
+                      <a:ext cx="5759450" cy="2783840"/>
+                    </a:xfrm>
+                    <a:prstGeom prst="rect">
+                      <a:avLst/>
+                    </a:prstGeom>
+                  </pic:spPr>
+                </pic:pic>
+              </a:graphicData>
+            </a:graphic>
+          </wp:inline>
+        </w:drawing>
+      </w:r>
+    </w:p>
+    <w:p>
+      <w:pPr>
+        <w:pStyle w:val="Listaszerbekezds"/>
+        <w:numPr>
+          <w:ilvl w:val="0"/>
+          <w:numId w:val="5"/>
+        </w:numPr>
+      </w:pPr>
+      <w:r>
+        <w:t>A felhasználó név megadására szolgáló mező</w:t>
+      </w:r>
+    </w:p>
+    <w:p>
+      <w:pPr>
+        <w:pStyle w:val="Listaszerbekezds"/>
+        <w:numPr>
+          <w:ilvl w:val="0"/>
+          <w:numId w:val="5"/>
+        </w:numPr>
+      </w:pPr>
+      <w:r>
+        <w:t>A jelszó megadására szolgáló mező</w:t>
+      </w:r>
+    </w:p>
+    <w:p>
+      <w:pPr>
+        <w:pStyle w:val="Listaszerbekezds"/>
+        <w:numPr>
+          <w:ilvl w:val="0"/>
+          <w:numId w:val="5"/>
+        </w:numPr>
+      </w:pPr>
+      <w:r>
+        <w:t>Bejelentkezés gomb: a hitelesítési folyamat elindításhoz szükséges</w:t>
+      </w:r>
+    </w:p>
+    <w:p>
+      <w:pPr>
+        <w:pStyle w:val="Listaszerbekezds"/>
+        <w:numPr>
+          <w:ilvl w:val="0"/>
+          <w:numId w:val="5"/>
+        </w:numPr>
+      </w:pPr>
+      <w:r>
+        <w:t>A regisztrációs oldalra navigáló link: lehetőség van elnavigálni a regisztráció oldalára</w:t>
+      </w:r>
+    </w:p>
+    <w:p>
+      <w:pPr>
+        <w:pStyle w:val="Cmsor2"/>
+      </w:pPr>
+      <w:r>
+        <w:t>Regisztráció</w:t>
+      </w:r>
+    </w:p>
+    <w:p>
+      <w:r>
+        <w:t>A regisztrációs oldalon képes a felhasználó új fiókot létrehozni az alkalmazás használatához</w:t>
+      </w:r>
+      <w:r>
+        <w:t>. Ekkor a szükséges adatok megadásával és a CAPTCHA kitöltésével új felhasználói fiók hozható létre, amely minden fentebb leírt funkcióra képes. Sikeres regisztráció után a felhasználót az alkalmazás az alkalmazáson belüli kezdőoldalra navigálja.</w:t>
+      </w:r>
+    </w:p>
+    <w:p>
+      <w:r>
+        <w:rPr>
+          <w:noProof/>
+        </w:rPr>
+        <w:lastRenderedPageBreak/>
+        <mc:AlternateContent>
+          <mc:Choice Requires="wps">
+            <w:drawing>
+              <wp:anchor distT="0" distB="0" distL="114300" distR="114300" simplePos="0" relativeHeight="251685888" behindDoc="0" locked="0" layoutInCell="1" allowOverlap="1" wp14:anchorId="4B414859" wp14:editId="27A40B2B">
+                <wp:simplePos x="0" y="0"/>
+                <wp:positionH relativeFrom="column">
+                  <wp:posOffset>1797050</wp:posOffset>
+                </wp:positionH>
+                <wp:positionV relativeFrom="paragraph">
+                  <wp:posOffset>2002790</wp:posOffset>
+                </wp:positionV>
+                <wp:extent cx="400050" cy="251460"/>
+                <wp:effectExtent l="0" t="0" r="400050" b="148590"/>
+                <wp:wrapNone/>
+                <wp:docPr id="2047446783" name="Felirat: vonal keret nélkül 8"/>
+                <wp:cNvGraphicFramePr/>
+                <a:graphic xmlns:a="http://schemas.openxmlformats.org/drawingml/2006/main">
+                  <a:graphicData uri="http://schemas.microsoft.com/office/word/2010/wordprocessingShape">
+                    <wps:wsp>
+                      <wps:cNvSpPr/>
+                      <wps:spPr>
+                        <a:xfrm>
+                          <a:off x="0" y="0"/>
+                          <a:ext cx="400050" cy="251460"/>
+                        </a:xfrm>
+                        <a:prstGeom prst="callout1">
+                          <a:avLst>
+                            <a:gd name="adj1" fmla="val 85805"/>
+                            <a:gd name="adj2" fmla="val 85064"/>
+                            <a:gd name="adj3" fmla="val 147786"/>
+                            <a:gd name="adj4" fmla="val 193671"/>
+                          </a:avLst>
+                        </a:prstGeom>
+                        <a:noFill/>
+                        <a:ln>
+                          <a:solidFill>
+                            <a:schemeClr val="tx1"/>
+                          </a:solidFill>
+                        </a:ln>
+                      </wps:spPr>
+                      <wps:style>
+                        <a:lnRef idx="2">
+                          <a:schemeClr val="accent1">
+                            <a:shade val="15000"/>
+                          </a:schemeClr>
+                        </a:lnRef>
+                        <a:fillRef idx="1">
+                          <a:schemeClr val="accent1"/>
+                        </a:fillRef>
+                        <a:effectRef idx="0">
+                          <a:schemeClr val="accent1"/>
+                        </a:effectRef>
+                        <a:fontRef idx="minor">
+                          <a:schemeClr val="lt1"/>
+                        </a:fontRef>
+                      </wps:style>
+                      <wps:txbx>
+                        <w:txbxContent>
+                          <w:p>
+                            <w:pPr>
+                              <w:jc w:val="center"/>
+                              <w:rPr>
+                                <w:color w:val="000000" w:themeColor="text1"/>
+                              </w:rPr>
+                            </w:pPr>
+                            <w:r>
+                              <w:rPr>
+                                <w:color w:val="000000" w:themeColor="text1"/>
+                              </w:rPr>
+                              <w:t>7</w:t>
+                            </w:r>
+                            <w:r>
+                              <w:rPr>
+                                <w:color w:val="000000" w:themeColor="text1"/>
+                              </w:rPr>
+                              <w:t>.</w:t>
+                            </w:r>
+                          </w:p>
+                        </w:txbxContent>
+                      </wps:txbx>
+                      <wps:bodyPr rot="0" spcFirstLastPara="0" vertOverflow="overflow" horzOverflow="overflow" vert="horz" wrap="square" lIns="91440" tIns="45720" rIns="91440" bIns="45720" numCol="1" spcCol="0" rtlCol="0" fromWordArt="0" anchor="ctr" anchorCtr="0" forceAA="0" compatLnSpc="1">
+                        <a:prstTxWarp prst="textNoShape">
+                          <a:avLst/>
+                        </a:prstTxWarp>
+                        <a:noAutofit/>
+                      </wps:bodyPr>
+                    </wps:wsp>
+                  </a:graphicData>
+                </a:graphic>
+                <wp14:sizeRelH relativeFrom="margin">
+                  <wp14:pctWidth>0</wp14:pctWidth>
+                </wp14:sizeRelH>
+                <wp14:sizeRelV relativeFrom="margin">
+                  <wp14:pctHeight>0</wp14:pctHeight>
+                </wp14:sizeRelV>
+              </wp:anchor>
+            </w:drawing>
+          </mc:Choice>
+          <mc:Fallback>
+            <w:pict>
+              <v:shape w14:anchorId="4B414859" id="_x0000_s1032" type="#_x0000_t41" style="position:absolute;left:0;text-align:left;margin-left:141.5pt;margin-top:157.7pt;width:31.5pt;height:19.8pt;z-index:251685888;visibility:visible;mso-wrap-style:square;mso-width-percent:0;mso-height-percent:0;mso-wrap-distance-left:9pt;mso-wrap-distance-top:0;mso-wrap-distance-right:9pt;mso-wrap-distance-bottom:0;mso-position-horizontal:absolute;mso-position-horizontal-relative:text;mso-position-vertical:absolute;mso-position-vertical-relative:text;mso-width-percent:0;mso-height-percent:0;mso-width-relative:margin;mso-height-relative:margin;v-text-anchor:middle" o:gfxdata="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" adj="41833,31922,18374,18534" filled="f" strokecolor="black [3213]" strokeweight="1pt">
+                <v:textbox>
+                  <w:txbxContent>
+                    <w:p>
+                      <w:pPr>
+                        <w:jc w:val="center"/>
+                        <w:rPr>
+                          <w:color w:val="000000" w:themeColor="text1"/>
+                        </w:rPr>
+                      </w:pPr>
+                      <w:r>
+                        <w:rPr>
+                          <w:color w:val="000000" w:themeColor="text1"/>
+                        </w:rPr>
+                        <w:t>7</w:t>
+                      </w:r>
+                      <w:r>
+                        <w:rPr>
+                          <w:color w:val="000000" w:themeColor="text1"/>
+                        </w:rPr>
+                        <w:t>.</w:t>
+                      </w:r>
+                    </w:p>
+                  </w:txbxContent>
+                </v:textbox>
+                <o:callout v:ext="edit" minusx="t" minusy="t"/>
+              </v:shape>
+            </w:pict>
+          </mc:Fallback>
+        </mc:AlternateContent>
+      </w:r>
+      <w:r>
+        <w:rPr>
+          <w:noProof/>
+        </w:rPr>
+        <mc:AlternateContent>
+          <mc:Choice Requires="wps">
+            <w:drawing>
+              <wp:anchor distT="0" distB="0" distL="114300" distR="114300" simplePos="0" relativeHeight="251683840" behindDoc="0" locked="0" layoutInCell="1" allowOverlap="1" wp14:anchorId="3272C553" wp14:editId="667D88A1">
+                <wp:simplePos x="0" y="0"/>
+                <wp:positionH relativeFrom="column">
+                  <wp:posOffset>3446780</wp:posOffset>
+                </wp:positionH>
+                <wp:positionV relativeFrom="paragraph">
+                  <wp:posOffset>2353310</wp:posOffset>
+                </wp:positionV>
+                <wp:extent cx="400050" cy="251460"/>
+                <wp:effectExtent l="285750" t="0" r="0" b="148590"/>
+                <wp:wrapNone/>
+                <wp:docPr id="716000345" name="Felirat: vonal keret nélkül 8"/>
+                <wp:cNvGraphicFramePr/>
+                <a:graphic xmlns:a="http://schemas.openxmlformats.org/drawingml/2006/main">
+                  <a:graphicData uri="http://schemas.microsoft.com/office/word/2010/wordprocessingShape">
+                    <wps:wsp>
+                      <wps:cNvSpPr/>
+                      <wps:spPr>
+                        <a:xfrm>
+                          <a:off x="0" y="0"/>
+                          <a:ext cx="400050" cy="251460"/>
+                        </a:xfrm>
+                        <a:prstGeom prst="callout1">
+                          <a:avLst>
+                            <a:gd name="adj1" fmla="val 46410"/>
+                            <a:gd name="adj2" fmla="val 29825"/>
+                            <a:gd name="adj3" fmla="val 150817"/>
+                            <a:gd name="adj4" fmla="val -67281"/>
+                          </a:avLst>
+                        </a:prstGeom>
+                        <a:noFill/>
+                        <a:ln>
+                          <a:solidFill>
+                            <a:schemeClr val="tx1"/>
+                          </a:solidFill>
+                        </a:ln>
+                      </wps:spPr>
+                      <wps:style>
+                        <a:lnRef idx="2">
+                          <a:schemeClr val="accent1">
+                            <a:shade val="15000"/>
+                          </a:schemeClr>
+                        </a:lnRef>
+                        <a:fillRef idx="1">
+                          <a:schemeClr val="accent1"/>
+                        </a:fillRef>
+                        <a:effectRef idx="0">
+                          <a:schemeClr val="accent1"/>
+                        </a:effectRef>
+                        <a:fontRef idx="minor">
+                          <a:schemeClr val="lt1"/>
+                        </a:fontRef>
+                      </wps:style>
+                      <wps:txbx>
+                        <w:txbxContent>
+                          <w:p>
+                            <w:pPr>
+                              <w:jc w:val="center"/>
+                              <w:rPr>
+                                <w:color w:val="000000" w:themeColor="text1"/>
+                              </w:rPr>
+                            </w:pPr>
+                            <w:r>
+                              <w:rPr>
+                                <w:color w:val="000000" w:themeColor="text1"/>
+                              </w:rPr>
+                              <w:t>8</w:t>
+                            </w:r>
+                            <w:r>
+                              <w:rPr>
+                                <w:color w:val="000000" w:themeColor="text1"/>
+                              </w:rPr>
+                              <w:t>.</w:t>
+                            </w:r>
+                          </w:p>
+                        </w:txbxContent>
+                      </wps:txbx>
+                      <wps:bodyPr rot="0" spcFirstLastPara="0" vertOverflow="overflow" horzOverflow="overflow" vert="horz" wrap="square" lIns="91440" tIns="45720" rIns="91440" bIns="45720" numCol="1" spcCol="0" rtlCol="0" fromWordArt="0" anchor="ctr" anchorCtr="0" forceAA="0" compatLnSpc="1">
+                        <a:prstTxWarp prst="textNoShape">
+                          <a:avLst/>
+                        </a:prstTxWarp>
+                        <a:noAutofit/>
+                      </wps:bodyPr>
+                    </wps:wsp>
+                  </a:graphicData>
+                </a:graphic>
+                <wp14:sizeRelH relativeFrom="margin">
+                  <wp14:pctWidth>0</wp14:pctWidth>
+                </wp14:sizeRelH>
+                <wp14:sizeRelV relativeFrom="margin">
+                  <wp14:pctHeight>0</wp14:pctHeight>
+                </wp14:sizeRelV>
+              </wp:anchor>
+            </w:drawing>
+          </mc:Choice>
+          <mc:Fallback>
+            <w:pict>
+              <v:shape w14:anchorId="3272C553" id="_x0000_s1033" type="#_x0000_t41" style="position:absolute;left:0;text-align:left;margin-left:271.4pt;margin-top:185.3pt;width:31.5pt;height:19.8pt;z-index:251683840;visibility:visible;mso-wrap-style:square;mso-width-percent:0;mso-height-percent:0;mso-wrap-distance-left:9pt;mso-wrap-distance-top:0;mso-wrap-distance-right:9pt;mso-wrap-distance-bottom:0;mso-position-horizontal:absolute;mso-position-horizontal-relative:text;mso-position-vertical:absolute;mso-position-vertical-relative:text;mso-width-percent:0;mso-height-percent:0;mso-width-relative:margin;mso-height-relative:margin;v-text-anchor:middle" o:gfxdata="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" adj="-14533,32576,6442,10025" filled="f" strokecolor="black [3213]" strokeweight="1pt">
+                <v:textbox>
+                  <w:txbxContent>
+                    <w:p>
+                      <w:pPr>
+                        <w:jc w:val="center"/>
+                        <w:rPr>
+                          <w:color w:val="000000" w:themeColor="text1"/>
+                        </w:rPr>
+                      </w:pPr>
+                      <w:r>
+                        <w:rPr>
+                          <w:color w:val="000000" w:themeColor="text1"/>
+                        </w:rPr>
+                        <w:t>8</w:t>
+                      </w:r>
+                      <w:r>
+                        <w:rPr>
+                          <w:color w:val="000000" w:themeColor="text1"/>
+                        </w:rPr>
+                        <w:t>.</w:t>
+                      </w:r>
+                    </w:p>
+                  </w:txbxContent>
+                </v:textbox>
+                <o:callout v:ext="edit" minusy="t"/>
+              </v:shape>
+            </w:pict>
+          </mc:Fallback>
+        </mc:AlternateContent>
+      </w:r>
+      <w:r>
+        <w:rPr>
+          <w:noProof/>
+        </w:rPr>
+        <mc:AlternateContent>
+          <mc:Choice Requires="wps">
+            <w:drawing>
+              <wp:anchor distT="0" distB="0" distL="114300" distR="114300" simplePos="0" relativeHeight="251681792" behindDoc="0" locked="0" layoutInCell="1" allowOverlap="1" wp14:anchorId="44D5D453" wp14:editId="1B9A85CE">
+                <wp:simplePos x="0" y="0"/>
+                <wp:positionH relativeFrom="column">
+                  <wp:posOffset>3724910</wp:posOffset>
+                </wp:positionH>
+                <wp:positionV relativeFrom="paragraph">
+                  <wp:posOffset>1835150</wp:posOffset>
+                </wp:positionV>
+                <wp:extent cx="400050" cy="251460"/>
+                <wp:effectExtent l="285750" t="0" r="0" b="148590"/>
+                <wp:wrapNone/>
+                <wp:docPr id="1900174352" name="Felirat: vonal keret nélkül 8"/>
+                <wp:cNvGraphicFramePr/>
+                <a:graphic xmlns:a="http://schemas.openxmlformats.org/drawingml/2006/main">
+                  <a:graphicData uri="http://schemas.microsoft.com/office/word/2010/wordprocessingShape">
+                    <wps:wsp>
+                      <wps:cNvSpPr/>
+                      <wps:spPr>
+                        <a:xfrm>
+                          <a:off x="0" y="0"/>
+                          <a:ext cx="400050" cy="251460"/>
+                        </a:xfrm>
+                        <a:prstGeom prst="callout1">
+                          <a:avLst>
+                            <a:gd name="adj1" fmla="val 46410"/>
+                            <a:gd name="adj2" fmla="val 29825"/>
+                            <a:gd name="adj3" fmla="val 150817"/>
+                            <a:gd name="adj4" fmla="val -67281"/>
+                          </a:avLst>
+                        </a:prstGeom>
+                        <a:noFill/>
+                        <a:ln>
+                          <a:solidFill>
+                            <a:schemeClr val="tx1"/>
+                          </a:solidFill>
+                        </a:ln>
+                      </wps:spPr>
+                      <wps:style>
+                        <a:lnRef idx="2">
+                          <a:schemeClr val="accent1">
+                            <a:shade val="15000"/>
+                          </a:schemeClr>
+                        </a:lnRef>
+                        <a:fillRef idx="1">
+                          <a:schemeClr val="accent1"/>
+                        </a:fillRef>
+                        <a:effectRef idx="0">
+                          <a:schemeClr val="accent1"/>
+                        </a:effectRef>
+                        <a:fontRef idx="minor">
+                          <a:schemeClr val="lt1"/>
+                        </a:fontRef>
+                      </wps:style>
+                      <wps:txbx>
+                        <w:txbxContent>
+                          <w:p>
+                            <w:pPr>
+                              <w:jc w:val="center"/>
+                              <w:rPr>
+                                <w:color w:val="000000" w:themeColor="text1"/>
+                              </w:rPr>
+                            </w:pPr>
+                            <w:r>
+                              <w:rPr>
+                                <w:color w:val="000000" w:themeColor="text1"/>
+                              </w:rPr>
+                              <w:t>6</w:t>
+                            </w:r>
+                            <w:r>
+                              <w:rPr>
+                                <w:color w:val="000000" w:themeColor="text1"/>
+                              </w:rPr>
+                              <w:t>.</w:t>
+                            </w:r>
+                          </w:p>
+                        </w:txbxContent>
+                      </wps:txbx>
+                      <wps:bodyPr rot="0" spcFirstLastPara="0" vertOverflow="overflow" horzOverflow="overflow" vert="horz" wrap="square" lIns="91440" tIns="45720" rIns="91440" bIns="45720" numCol="1" spcCol="0" rtlCol="0" fromWordArt="0" anchor="ctr" anchorCtr="0" forceAA="0" compatLnSpc="1">
+                        <a:prstTxWarp prst="textNoShape">
+                          <a:avLst/>
+                        </a:prstTxWarp>
+                        <a:noAutofit/>
+                      </wps:bodyPr>
+                    </wps:wsp>
+                  </a:graphicData>
+                </a:graphic>
+                <wp14:sizeRelH relativeFrom="margin">
+                  <wp14:pctWidth>0</wp14:pctWidth>
+                </wp14:sizeRelH>
+                <wp14:sizeRelV relativeFrom="margin">
+                  <wp14:pctHeight>0</wp14:pctHeight>
+                </wp14:sizeRelV>
+              </wp:anchor>
+            </w:drawing>
+          </mc:Choice>
+          <mc:Fallback>
+            <w:pict>
+              <v:shape w14:anchorId="44D5D453" id="_x0000_s1034" type="#_x0000_t41" style="position:absolute;left:0;text-align:left;margin-left:293.3pt;margin-top:144.5pt;width:31.5pt;height:19.8pt;z-index:251681792;visibility:visible;mso-wrap-style:square;mso-width-percent:0;mso-height-percent:0;mso-wrap-distance-left:9pt;mso-wrap-distance-top:0;mso-wrap-distance-right:9pt;mso-wrap-distance-bottom:0;mso-position-horizontal:absolute;mso-position-horizontal-relative:text;mso-position-vertical:absolute;mso-position-vertical-relative:text;mso-width-percent:0;mso-height-percent:0;mso-width-relative:margin;mso-height-relative:margin;v-text-anchor:middle" o:gfxdata="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" adj="-14533,32576,6442,10025" filled="f" strokecolor="black [3213]" strokeweight="1pt">
+                <v:textbox>
+                  <w:txbxContent>
+                    <w:p>
+                      <w:pPr>
+                        <w:jc w:val="center"/>
+                        <w:rPr>
+                          <w:color w:val="000000" w:themeColor="text1"/>
+                        </w:rPr>
+                      </w:pPr>
+                      <w:r>
+                        <w:rPr>
+                          <w:color w:val="000000" w:themeColor="text1"/>
+                        </w:rPr>
+                        <w:t>6</w:t>
+                      </w:r>
+                      <w:r>
+                        <w:rPr>
+                          <w:color w:val="000000" w:themeColor="text1"/>
+                        </w:rPr>
+                        <w:t>.</w:t>
+                      </w:r>
+                    </w:p>
+                  </w:txbxContent>
+                </v:textbox>
+                <o:callout v:ext="edit" minusy="t"/>
+              </v:shape>
+            </w:pict>
+          </mc:Fallback>
+        </mc:AlternateContent>
+      </w:r>
+      <w:r>
+        <w:rPr>
+          <w:noProof/>
+        </w:rPr>
+        <mc:AlternateContent>
+          <mc:Choice Requires="wps">
+            <w:drawing>
+              <wp:anchor distT="0" distB="0" distL="114300" distR="114300" simplePos="0" relativeHeight="251679744" behindDoc="0" locked="0" layoutInCell="1" allowOverlap="1" wp14:anchorId="5F90B764" wp14:editId="2A90157B">
+                <wp:simplePos x="0" y="0"/>
+                <wp:positionH relativeFrom="column">
+                  <wp:posOffset>3736340</wp:posOffset>
+                </wp:positionH>
+                <wp:positionV relativeFrom="paragraph">
+                  <wp:posOffset>1553210</wp:posOffset>
+                </wp:positionV>
+                <wp:extent cx="400050" cy="251460"/>
+                <wp:effectExtent l="285750" t="0" r="0" b="148590"/>
+                <wp:wrapNone/>
+                <wp:docPr id="443684906" name="Felirat: vonal keret nélkül 8"/>
+                <wp:cNvGraphicFramePr/>
+                <a:graphic xmlns:a="http://schemas.openxmlformats.org/drawingml/2006/main">
+                  <a:graphicData uri="http://schemas.microsoft.com/office/word/2010/wordprocessingShape">
+                    <wps:wsp>
+                      <wps:cNvSpPr/>
+                      <wps:spPr>
+                        <a:xfrm>
+                          <a:off x="0" y="0"/>
+                          <a:ext cx="400050" cy="251460"/>
+                        </a:xfrm>
+                        <a:prstGeom prst="callout1">
+                          <a:avLst>
+                            <a:gd name="adj1" fmla="val 46410"/>
+                            <a:gd name="adj2" fmla="val 29825"/>
+                            <a:gd name="adj3" fmla="val 150817"/>
+                            <a:gd name="adj4" fmla="val -67281"/>
+                          </a:avLst>
+                        </a:prstGeom>
+                        <a:noFill/>
+                        <a:ln>
+                          <a:solidFill>
+                            <a:schemeClr val="tx1"/>
+                          </a:solidFill>
+                        </a:ln>
+                      </wps:spPr>
+                      <wps:style>
+                        <a:lnRef idx="2">
+                          <a:schemeClr val="accent1">
+                            <a:shade val="15000"/>
+                          </a:schemeClr>
+                        </a:lnRef>
+                        <a:fillRef idx="1">
+                          <a:schemeClr val="accent1"/>
+                        </a:fillRef>
+                        <a:effectRef idx="0">
+                          <a:schemeClr val="accent1"/>
+                        </a:effectRef>
+                        <a:fontRef idx="minor">
+                          <a:schemeClr val="lt1"/>
+                        </a:fontRef>
+                      </wps:style>
+                      <wps:txbx>
+                        <w:txbxContent>
+                          <w:p>
+                            <w:pPr>
+                              <w:jc w:val="center"/>
+                              <w:rPr>
+                                <w:color w:val="000000" w:themeColor="text1"/>
+                              </w:rPr>
+                            </w:pPr>
+                            <w:r>
+                              <w:rPr>
+                                <w:color w:val="000000" w:themeColor="text1"/>
+                              </w:rPr>
+                              <w:t>5</w:t>
+                            </w:r>
+                            <w:r>
+                              <w:rPr>
+                                <w:color w:val="000000" w:themeColor="text1"/>
+                              </w:rPr>
+                              <w:t>.</w:t>
+                            </w:r>
+                          </w:p>
+                        </w:txbxContent>
+                      </wps:txbx>
+                      <wps:bodyPr rot="0" spcFirstLastPara="0" vertOverflow="overflow" horzOverflow="overflow" vert="horz" wrap="square" lIns="91440" tIns="45720" rIns="91440" bIns="45720" numCol="1" spcCol="0" rtlCol="0" fromWordArt="0" anchor="ctr" anchorCtr="0" forceAA="0" compatLnSpc="1">
+                        <a:prstTxWarp prst="textNoShape">
+                          <a:avLst/>
+                        </a:prstTxWarp>
+                        <a:noAutofit/>
+                      </wps:bodyPr>
+                    </wps:wsp>
+                  </a:graphicData>
+                </a:graphic>
+                <wp14:sizeRelH relativeFrom="margin">
+                  <wp14:pctWidth>0</wp14:pctWidth>
+                </wp14:sizeRelH>
+                <wp14:sizeRelV relativeFrom="margin">
+                  <wp14:pctHeight>0</wp14:pctHeight>
+                </wp14:sizeRelV>
+              </wp:anchor>
+            </w:drawing>
+          </mc:Choice>
+          <mc:Fallback>
+            <w:pict>
+              <v:shape w14:anchorId="5F90B764" id="_x0000_s1035" type="#_x0000_t41" style="position:absolute;left:0;text-align:left;margin-left:294.2pt;margin-top:122.3pt;width:31.5pt;height:19.8pt;z-index:251679744;visibility:visible;mso-wrap-style:square;mso-width-percent:0;mso-height-percent:0;mso-wrap-distance-left:9pt;mso-wrap-distance-top:0;mso-wrap-distance-right:9pt;mso-wrap-distance-bottom:0;mso-position-horizontal:absolute;mso-position-horizontal-relative:text;mso-position-vertical:absolute;mso-position-vertical-relative:text;mso-width-percent:0;mso-height-percent:0;mso-width-relative:margin;mso-height-relative:margin;v-text-anchor:middle" o:gfxdata="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" adj="-14533,32576,6442,10025" filled="f" strokecolor="black [3213]" strokeweight="1pt">
+                <v:textbox>
+                  <w:txbxContent>
+                    <w:p>
+                      <w:pPr>
+                        <w:jc w:val="center"/>
+                        <w:rPr>
+                          <w:color w:val="000000" w:themeColor="text1"/>
+                        </w:rPr>
+                      </w:pPr>
+                      <w:r>
+                        <w:rPr>
+                          <w:color w:val="000000" w:themeColor="text1"/>
+                        </w:rPr>
+                        <w:t>5</w:t>
+                      </w:r>
+                      <w:r>
+                        <w:rPr>
+                          <w:color w:val="000000" w:themeColor="text1"/>
+                        </w:rPr>
+                        <w:t>.</w:t>
+                      </w:r>
+                    </w:p>
+                  </w:txbxContent>
+                </v:textbox>
+                <o:callout v:ext="edit" minusy="t"/>
+              </v:shape>
+            </w:pict>
+          </mc:Fallback>
+        </mc:AlternateContent>
+      </w:r>
+      <w:r>
+        <w:rPr>
+          <w:noProof/>
+        </w:rPr>
+        <mc:AlternateContent>
+          <mc:Choice Requires="wps">
+            <w:drawing>
+              <wp:anchor distT="0" distB="0" distL="114300" distR="114300" simplePos="0" relativeHeight="251677696" behindDoc="0" locked="0" layoutInCell="1" allowOverlap="1" wp14:anchorId="1D810D42" wp14:editId="7AF5F7F9">
+                <wp:simplePos x="0" y="0"/>
+                <wp:positionH relativeFrom="column">
+                  <wp:posOffset>3751580</wp:posOffset>
+                </wp:positionH>
+                <wp:positionV relativeFrom="paragraph">
+                  <wp:posOffset>1286510</wp:posOffset>
+                </wp:positionV>
+                <wp:extent cx="400050" cy="251460"/>
+                <wp:effectExtent l="285750" t="0" r="0" b="148590"/>
+                <wp:wrapNone/>
+                <wp:docPr id="905286483" name="Felirat: vonal keret nélkül 8"/>
+                <wp:cNvGraphicFramePr/>
+                <a:graphic xmlns:a="http://schemas.openxmlformats.org/drawingml/2006/main">
+                  <a:graphicData uri="http://schemas.microsoft.com/office/word/2010/wordprocessingShape">
+                    <wps:wsp>
+                      <wps:cNvSpPr/>
+                      <wps:spPr>
+                        <a:xfrm>
+                          <a:off x="0" y="0"/>
+                          <a:ext cx="400050" cy="251460"/>
+                        </a:xfrm>
+                        <a:prstGeom prst="callout1">
+                          <a:avLst>
+                            <a:gd name="adj1" fmla="val 46410"/>
+                            <a:gd name="adj2" fmla="val 29825"/>
+                            <a:gd name="adj3" fmla="val 150817"/>
+                            <a:gd name="adj4" fmla="val -67281"/>
+                          </a:avLst>
+                        </a:prstGeom>
+                        <a:noFill/>
+                        <a:ln>
+                          <a:solidFill>
+                            <a:schemeClr val="tx1"/>
+                          </a:solidFill>
+                        </a:ln>
+                      </wps:spPr>
+                      <wps:style>
+                        <a:lnRef idx="2">
+                          <a:schemeClr val="accent1">
+                            <a:shade val="15000"/>
+                          </a:schemeClr>
+                        </a:lnRef>
+                        <a:fillRef idx="1">
+                          <a:schemeClr val="accent1"/>
+                        </a:fillRef>
+                        <a:effectRef idx="0">
+                          <a:schemeClr val="accent1"/>
+                        </a:effectRef>
+                        <a:fontRef idx="minor">
+                          <a:schemeClr val="lt1"/>
+                        </a:fontRef>
+                      </wps:style>
+                      <wps:txbx>
+                        <w:txbxContent>
+                          <w:p>
+                            <w:pPr>
+                              <w:jc w:val="center"/>
+                              <w:rPr>
+                                <w:color w:val="000000" w:themeColor="text1"/>
+                              </w:rPr>
+                            </w:pPr>
+                            <w:r>
+                              <w:rPr>
+                                <w:color w:val="000000" w:themeColor="text1"/>
+                              </w:rPr>
+                              <w:t>4</w:t>
+                            </w:r>
+                            <w:r>
+                              <w:rPr>
+                                <w:color w:val="000000" w:themeColor="text1"/>
+                              </w:rPr>
+                              <w:t>.</w:t>
+                            </w:r>
+                          </w:p>
+                        </w:txbxContent>
+                      </wps:txbx>
+                      <wps:bodyPr rot="0" spcFirstLastPara="0" vertOverflow="overflow" horzOverflow="overflow" vert="horz" wrap="square" lIns="91440" tIns="45720" rIns="91440" bIns="45720" numCol="1" spcCol="0" rtlCol="0" fromWordArt="0" anchor="ctr" anchorCtr="0" forceAA="0" compatLnSpc="1">
+                        <a:prstTxWarp prst="textNoShape">
+                          <a:avLst/>
+                        </a:prstTxWarp>
+                        <a:noAutofit/>
+                      </wps:bodyPr>
+                    </wps:wsp>
+                  </a:graphicData>
+                </a:graphic>
+                <wp14:sizeRelH relativeFrom="margin">
+                  <wp14:pctWidth>0</wp14:pctWidth>
+                </wp14:sizeRelH>
+                <wp14:sizeRelV relativeFrom="margin">
+                  <wp14:pctHeight>0</wp14:pctHeight>
+                </wp14:sizeRelV>
+              </wp:anchor>
+            </w:drawing>
+          </mc:Choice>
+          <mc:Fallback>
+            <w:pict>
+              <v:shape w14:anchorId="1D810D42" id="_x0000_s1036" type="#_x0000_t41" style="position:absolute;left:0;text-align:left;margin-left:295.4pt;margin-top:101.3pt;width:31.5pt;height:19.8pt;z-index:251677696;visibility:visible;mso-wrap-style:square;mso-width-percent:0;mso-height-percent:0;mso-wrap-distance-left:9pt;mso-wrap-distance-top:0;mso-wrap-distance-right:9pt;mso-wrap-distance-bottom:0;mso-position-horizontal:absolute;mso-position-horizontal-relative:text;mso-position-vertical:absolute;mso-position-vertical-relative:text;mso-width-percent:0;mso-height-percent:0;mso-width-relative:margin;mso-height-relative:margin;v-text-anchor:middle" o:gfxdata="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" adj="-14533,32576,6442,10025" filled="f" strokecolor="black [3213]" strokeweight="1pt">
+                <v:textbox>
+                  <w:txbxContent>
+                    <w:p>
+                      <w:pPr>
+                        <w:jc w:val="center"/>
+                        <w:rPr>
+                          <w:color w:val="000000" w:themeColor="text1"/>
+                        </w:rPr>
+                      </w:pPr>
+                      <w:r>
+                        <w:rPr>
+                          <w:color w:val="000000" w:themeColor="text1"/>
+                        </w:rPr>
+                        <w:t>4</w:t>
+                      </w:r>
+                      <w:r>
+                        <w:rPr>
+                          <w:color w:val="000000" w:themeColor="text1"/>
+                        </w:rPr>
+                        <w:t>.</w:t>
+                      </w:r>
+                    </w:p>
+                  </w:txbxContent>
+                </v:textbox>
+                <o:callout v:ext="edit" minusy="t"/>
+              </v:shape>
+            </w:pict>
+          </mc:Fallback>
+        </mc:AlternateContent>
+      </w:r>
+      <w:r>
+        <w:rPr>
+          <w:noProof/>
+        </w:rPr>
+        <mc:AlternateContent>
+          <mc:Choice Requires="wps">
+            <w:drawing>
+              <wp:anchor distT="0" distB="0" distL="114300" distR="114300" simplePos="0" relativeHeight="251675648" behindDoc="0" locked="0" layoutInCell="1" allowOverlap="1" wp14:anchorId="08EC7C6D" wp14:editId="06899812">
+                <wp:simplePos x="0" y="0"/>
+                <wp:positionH relativeFrom="column">
+                  <wp:posOffset>3736340</wp:posOffset>
+                </wp:positionH>
+                <wp:positionV relativeFrom="paragraph">
+                  <wp:posOffset>1042670</wp:posOffset>
+                </wp:positionV>
+                <wp:extent cx="400050" cy="251460"/>
+                <wp:effectExtent l="285750" t="0" r="0" b="148590"/>
+                <wp:wrapNone/>
+                <wp:docPr id="652225333" name="Felirat: vonal keret nélkül 8"/>
+                <wp:cNvGraphicFramePr/>
+                <a:graphic xmlns:a="http://schemas.openxmlformats.org/drawingml/2006/main">
+                  <a:graphicData uri="http://schemas.microsoft.com/office/word/2010/wordprocessingShape">
+                    <wps:wsp>
+                      <wps:cNvSpPr/>
+                      <wps:spPr>
+                        <a:xfrm>
+                          <a:off x="0" y="0"/>
+                          <a:ext cx="400050" cy="251460"/>
+                        </a:xfrm>
+                        <a:prstGeom prst="callout1">
+                          <a:avLst>
+                            <a:gd name="adj1" fmla="val 46410"/>
+                            <a:gd name="adj2" fmla="val 29825"/>
+                            <a:gd name="adj3" fmla="val 150817"/>
+                            <a:gd name="adj4" fmla="val -67281"/>
+                          </a:avLst>
+                        </a:prstGeom>
+                        <a:noFill/>
+                        <a:ln>
+                          <a:solidFill>
+                            <a:schemeClr val="tx1"/>
+                          </a:solidFill>
+                        </a:ln>
+                      </wps:spPr>
+                      <wps:style>
+                        <a:lnRef idx="2">
+                          <a:schemeClr val="accent1">
+                            <a:shade val="15000"/>
+                          </a:schemeClr>
+                        </a:lnRef>
+                        <a:fillRef idx="1">
+                          <a:schemeClr val="accent1"/>
+                        </a:fillRef>
+                        <a:effectRef idx="0">
+                          <a:schemeClr val="accent1"/>
+                        </a:effectRef>
+                        <a:fontRef idx="minor">
+                          <a:schemeClr val="lt1"/>
+                        </a:fontRef>
+                      </wps:style>
+                      <wps:txbx>
+                        <w:txbxContent>
+                          <w:p>
+                            <w:pPr>
+                              <w:jc w:val="center"/>
+                              <w:rPr>
+                                <w:color w:val="000000" w:themeColor="text1"/>
+                              </w:rPr>
+                            </w:pPr>
+                            <w:r>
+                              <w:rPr>
+                                <w:color w:val="000000" w:themeColor="text1"/>
+                              </w:rPr>
+                              <w:t>3</w:t>
+                            </w:r>
+                            <w:r>
+                              <w:rPr>
+                                <w:color w:val="000000" w:themeColor="text1"/>
+                              </w:rPr>
+                              <w:t>.</w:t>
+                            </w:r>
+                          </w:p>
+                        </w:txbxContent>
+                      </wps:txbx>
+                      <wps:bodyPr rot="0" spcFirstLastPara="0" vertOverflow="overflow" horzOverflow="overflow" vert="horz" wrap="square" lIns="91440" tIns="45720" rIns="91440" bIns="45720" numCol="1" spcCol="0" rtlCol="0" fromWordArt="0" anchor="ctr" anchorCtr="0" forceAA="0" compatLnSpc="1">
+                        <a:prstTxWarp prst="textNoShape">
+                          <a:avLst/>
+                        </a:prstTxWarp>
+                        <a:noAutofit/>
+                      </wps:bodyPr>
+                    </wps:wsp>
+                  </a:graphicData>
+                </a:graphic>
+                <wp14:sizeRelH relativeFrom="margin">
+                  <wp14:pctWidth>0</wp14:pctWidth>
+                </wp14:sizeRelH>
+                <wp14:sizeRelV relativeFrom="margin">
+                  <wp14:pctHeight>0</wp14:pctHeight>
+                </wp14:sizeRelV>
+              </wp:anchor>
+            </w:drawing>
+          </mc:Choice>
+          <mc:Fallback>
+            <w:pict>
+              <v:shape w14:anchorId="08EC7C6D" id="_x0000_s1037" type="#_x0000_t41" style="position:absolute;left:0;text-align:left;margin-left:294.2pt;margin-top:82.1pt;width:31.5pt;height:19.8pt;z-index:251675648;visibility:visible;mso-wrap-style:square;mso-width-percent:0;mso-height-percent:0;mso-wrap-distance-left:9pt;mso-wrap-distance-top:0;mso-wrap-distance-right:9pt;mso-wrap-distance-bottom:0;mso-position-horizontal:absolute;mso-position-horizontal-relative:text;mso-position-vertical:absolute;mso-position-vertical-relative:text;mso-width-percent:0;mso-height-percent:0;mso-width-relative:margin;mso-height-relative:margin;v-text-anchor:middle" o:gfxdata="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" adj="-14533,32576,6442,10025" filled="f" strokecolor="black [3213]" strokeweight="1pt">
+                <v:textbox>
+                  <w:txbxContent>
+                    <w:p>
+                      <w:pPr>
+                        <w:jc w:val="center"/>
+                        <w:rPr>
+                          <w:color w:val="000000" w:themeColor="text1"/>
+                        </w:rPr>
+                      </w:pPr>
+                      <w:r>
+                        <w:rPr>
+                          <w:color w:val="000000" w:themeColor="text1"/>
+                        </w:rPr>
+                        <w:t>3</w:t>
+                      </w:r>
+                      <w:r>
+                        <w:rPr>
+                          <w:color w:val="000000" w:themeColor="text1"/>
+                        </w:rPr>
+                        <w:t>.</w:t>
+                      </w:r>
+                    </w:p>
+                  </w:txbxContent>
+                </v:textbox>
+                <o:callout v:ext="edit" minusy="t"/>
+              </v:shape>
+            </w:pict>
+          </mc:Fallback>
+        </mc:AlternateContent>
+      </w:r>
+      <w:r>
+        <w:rPr>
+          <w:noProof/>
+        </w:rPr>
+        <mc:AlternateContent>
+          <mc:Choice Requires="wps">
+            <w:drawing>
+              <wp:anchor distT="0" distB="0" distL="114300" distR="114300" simplePos="0" relativeHeight="251673600" behindDoc="0" locked="0" layoutInCell="1" allowOverlap="1" wp14:anchorId="735354E5" wp14:editId="325C1AAE">
+                <wp:simplePos x="0" y="0"/>
+                <wp:positionH relativeFrom="column">
+                  <wp:posOffset>3747770</wp:posOffset>
+                </wp:positionH>
+                <wp:positionV relativeFrom="paragraph">
+                  <wp:posOffset>783590</wp:posOffset>
+                </wp:positionV>
+                <wp:extent cx="400050" cy="251460"/>
+                <wp:effectExtent l="285750" t="0" r="0" b="148590"/>
+                <wp:wrapNone/>
+                <wp:docPr id="967851041" name="Felirat: vonal keret nélkül 8"/>
+                <wp:cNvGraphicFramePr/>
+                <a:graphic xmlns:a="http://schemas.openxmlformats.org/drawingml/2006/main">
+                  <a:graphicData uri="http://schemas.microsoft.com/office/word/2010/wordprocessingShape">
+                    <wps:wsp>
+                      <wps:cNvSpPr/>
+                      <wps:spPr>
+                        <a:xfrm>
+                          <a:off x="0" y="0"/>
+                          <a:ext cx="400050" cy="251460"/>
+                        </a:xfrm>
+                        <a:prstGeom prst="callout1">
+                          <a:avLst>
+                            <a:gd name="adj1" fmla="val 46410"/>
+                            <a:gd name="adj2" fmla="val 29825"/>
+                            <a:gd name="adj3" fmla="val 150817"/>
+                            <a:gd name="adj4" fmla="val -67281"/>
+                          </a:avLst>
+                        </a:prstGeom>
+                        <a:noFill/>
+                        <a:ln>
+                          <a:solidFill>
+                            <a:schemeClr val="tx1"/>
+                          </a:solidFill>
+                        </a:ln>
+                      </wps:spPr>
+                      <wps:style>
+                        <a:lnRef idx="2">
+                          <a:schemeClr val="accent1">
+                            <a:shade val="15000"/>
+                          </a:schemeClr>
+                        </a:lnRef>
+                        <a:fillRef idx="1">
+                          <a:schemeClr val="accent1"/>
+                        </a:fillRef>
+                        <a:effectRef idx="0">
+                          <a:schemeClr val="accent1"/>
+                        </a:effectRef>
+                        <a:fontRef idx="minor">
+                          <a:schemeClr val="lt1"/>
+                        </a:fontRef>
+                      </wps:style>
+                      <wps:txbx>
+                        <w:txbxContent>
+                          <w:p>
+                            <w:pPr>
+                              <w:jc w:val="center"/>
+                              <w:rPr>
+                                <w:color w:val="000000" w:themeColor="text1"/>
+                              </w:rPr>
+                            </w:pPr>
+                            <w:r>
+                              <w:rPr>
+                                <w:color w:val="000000" w:themeColor="text1"/>
+                              </w:rPr>
+                              <w:t>2</w:t>
+                            </w:r>
+                            <w:r>
+                              <w:rPr>
+                                <w:color w:val="000000" w:themeColor="text1"/>
+                              </w:rPr>
+                              <w:t>.</w:t>
+                            </w:r>
+                          </w:p>
+                        </w:txbxContent>
+                      </wps:txbx>
+                      <wps:bodyPr rot="0" spcFirstLastPara="0" vertOverflow="overflow" horzOverflow="overflow" vert="horz" wrap="square" lIns="91440" tIns="45720" rIns="91440" bIns="45720" numCol="1" spcCol="0" rtlCol="0" fromWordArt="0" anchor="ctr" anchorCtr="0" forceAA="0" compatLnSpc="1">
+                        <a:prstTxWarp prst="textNoShape">
+                          <a:avLst/>
+                        </a:prstTxWarp>
+                        <a:noAutofit/>
+                      </wps:bodyPr>
+                    </wps:wsp>
+                  </a:graphicData>
+                </a:graphic>
+                <wp14:sizeRelH relativeFrom="margin">
+                  <wp14:pctWidth>0</wp14:pctWidth>
+                </wp14:sizeRelH>
+                <wp14:sizeRelV relativeFrom="margin">
+                  <wp14:pctHeight>0</wp14:pctHeight>
+                </wp14:sizeRelV>
+              </wp:anchor>
+            </w:drawing>
+          </mc:Choice>
+          <mc:Fallback>
+            <w:pict>
+              <v:shape w14:anchorId="735354E5" id="_x0000_s1038" type="#_x0000_t41" style="position:absolute;left:0;text-align:left;margin-left:295.1pt;margin-top:61.7pt;width:31.5pt;height:19.8pt;z-index:251673600;visibility:visible;mso-wrap-style:square;mso-width-percent:0;mso-height-percent:0;mso-wrap-distance-left:9pt;mso-wrap-distance-top:0;mso-wrap-distance-right:9pt;mso-wrap-distance-bottom:0;mso-position-horizontal:absolute;mso-position-horizontal-relative:text;mso-position-vertical:absolute;mso-position-vertical-relative:text;mso-width-percent:0;mso-height-percent:0;mso-width-relative:margin;mso-height-relative:margin;v-text-anchor:middle" o:gfxdata="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" adj="-14533,32576,6442,10025" filled="f" strokecolor="black [3213]" strokeweight="1pt">
+                <v:textbox>
+                  <w:txbxContent>
+                    <w:p>
+                      <w:pPr>
+                        <w:jc w:val="center"/>
+                        <w:rPr>
+                          <w:color w:val="000000" w:themeColor="text1"/>
+                        </w:rPr>
+                      </w:pPr>
+                      <w:r>
+                        <w:rPr>
+                          <w:color w:val="000000" w:themeColor="text1"/>
+                        </w:rPr>
+                        <w:t>2</w:t>
+                      </w:r>
+                      <w:r>
+                        <w:rPr>
+                          <w:color w:val="000000" w:themeColor="text1"/>
+                        </w:rPr>
+                        <w:t>.</w:t>
+                      </w:r>
+                    </w:p>
+                  </w:txbxContent>
+                </v:textbox>
+                <o:callout v:ext="edit" minusy="t"/>
+              </v:shape>
+            </w:pict>
+          </mc:Fallback>
+        </mc:AlternateContent>
+      </w:r>
+      <w:r>
+        <w:rPr>
+          <w:noProof/>
+        </w:rPr>
+        <mc:AlternateContent>
+          <mc:Choice Requires="wps">
+            <w:drawing>
+              <wp:anchor distT="0" distB="0" distL="114300" distR="114300" simplePos="0" relativeHeight="251671552" behindDoc="0" locked="0" layoutInCell="1" allowOverlap="1" wp14:anchorId="48F32D08" wp14:editId="6B9E0022">
+                <wp:simplePos x="0" y="0"/>
+                <wp:positionH relativeFrom="column">
+                  <wp:posOffset>3724910</wp:posOffset>
+                </wp:positionH>
+                <wp:positionV relativeFrom="paragraph">
+                  <wp:posOffset>524510</wp:posOffset>
+                </wp:positionV>
+                <wp:extent cx="400050" cy="251460"/>
+                <wp:effectExtent l="285750" t="0" r="0" b="148590"/>
+                <wp:wrapNone/>
+                <wp:docPr id="1422215531" name="Felirat: vonal keret nélkül 8"/>
+                <wp:cNvGraphicFramePr/>
+                <a:graphic xmlns:a="http://schemas.openxmlformats.org/drawingml/2006/main">
+                  <a:graphicData uri="http://schemas.microsoft.com/office/word/2010/wordprocessingShape">
+                    <wps:wsp>
+                      <wps:cNvSpPr/>
+                      <wps:spPr>
+                        <a:xfrm>
+                          <a:off x="0" y="0"/>
+                          <a:ext cx="400050" cy="251460"/>
+                        </a:xfrm>
+                        <a:prstGeom prst="callout1">
+                          <a:avLst>
+                            <a:gd name="adj1" fmla="val 46410"/>
+                            <a:gd name="adj2" fmla="val 29825"/>
+                            <a:gd name="adj3" fmla="val 150817"/>
+                            <a:gd name="adj4" fmla="val -67281"/>
+                          </a:avLst>
+                        </a:prstGeom>
+                        <a:noFill/>
+                        <a:ln>
+                          <a:solidFill>
+                            <a:schemeClr val="tx1"/>
+                          </a:solidFill>
+                        </a:ln>
+                      </wps:spPr>
+                      <wps:style>
+                        <a:lnRef idx="2">
+                          <a:schemeClr val="accent1">
+                            <a:shade val="15000"/>
+                          </a:schemeClr>
+                        </a:lnRef>
+                        <a:fillRef idx="1">
+                          <a:schemeClr val="accent1"/>
+                        </a:fillRef>
+                        <a:effectRef idx="0">
+                          <a:schemeClr val="accent1"/>
+                        </a:effectRef>
+                        <a:fontRef idx="minor">
+                          <a:schemeClr val="lt1"/>
+                        </a:fontRef>
+                      </wps:style>
+                      <wps:txbx>
+                        <w:txbxContent>
+                          <w:p>
+                            <w:pPr>
+                              <w:jc w:val="center"/>
+                              <w:rPr>
+                                <w:color w:val="000000" w:themeColor="text1"/>
+                              </w:rPr>
+                            </w:pPr>
+                            <w:r>
+                              <w:rPr>
+                                <w:color w:val="000000" w:themeColor="text1"/>
+                              </w:rPr>
+                              <w:t>1.</w:t>
+                            </w:r>
+                          </w:p>
+                        </w:txbxContent>
+                      </wps:txbx>
+                      <wps:bodyPr rot="0" spcFirstLastPara="0" vertOverflow="overflow" horzOverflow="overflow" vert="horz" wrap="square" lIns="91440" tIns="45720" rIns="91440" bIns="45720" numCol="1" spcCol="0" rtlCol="0" fromWordArt="0" anchor="ctr" anchorCtr="0" forceAA="0" compatLnSpc="1">
+                        <a:prstTxWarp prst="textNoShape">
+                          <a:avLst/>
+                        </a:prstTxWarp>
+                        <a:noAutofit/>
+                      </wps:bodyPr>
+                    </wps:wsp>
+                  </a:graphicData>
+                </a:graphic>
+                <wp14:sizeRelH relativeFrom="margin">
+                  <wp14:pctWidth>0</wp14:pctWidth>
+                </wp14:sizeRelH>
+                <wp14:sizeRelV relativeFrom="margin">
+                  <wp14:pctHeight>0</wp14:pctHeight>
+                </wp14:sizeRelV>
+              </wp:anchor>
+            </w:drawing>
+          </mc:Choice>
+          <mc:Fallback>
+            <w:pict>
+              <v:shape w14:anchorId="48F32D08" id="_x0000_s1039" type="#_x0000_t41" style="position:absolute;left:0;text-align:left;margin-left:293.3pt;margin-top:41.3pt;width:31.5pt;height:19.8pt;z-index:251671552;visibility:visible;mso-wrap-style:square;mso-width-percent:0;mso-height-percent:0;mso-wrap-distance-left:9pt;mso-wrap-distance-top:0;mso-wrap-distance-right:9pt;mso-wrap-distance-bottom:0;mso-position-horizontal:absolute;mso-position-horizontal-relative:text;mso-position-vertical:absolute;mso-position-vertical-relative:text;mso-width-percent:0;mso-height-percent:0;mso-width-relative:margin;mso-height-relative:margin;v-text-anchor:middle" o:gfxdata="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" adj="-14533,32576,6442,10025" filled="f" strokecolor="black [3213]" strokeweight="1pt">
+                <v:textbox>
+                  <w:txbxContent>
+                    <w:p>
+                      <w:pPr>
+                        <w:jc w:val="center"/>
+                        <w:rPr>
+                          <w:color w:val="000000" w:themeColor="text1"/>
+                        </w:rPr>
+                      </w:pPr>
+                      <w:r>
+                        <w:rPr>
+                          <w:color w:val="000000" w:themeColor="text1"/>
+                        </w:rPr>
+                        <w:t>1.</w:t>
+                      </w:r>
+                    </w:p>
+                  </w:txbxContent>
+                </v:textbox>
+                <o:callout v:ext="edit" minusy="t"/>
+              </v:shape>
+            </w:pict>
+          </mc:Fallback>
+        </mc:AlternateContent>
+      </w:r>
+      <w:r>
+        <w:rPr>
+          <w:noProof/>
+        </w:rPr>
+        <w:drawing>
+          <wp:inline distT="0" distB="0" distL="0" distR="0" wp14:anchorId="00752DE3" wp14:editId="5D8A9471">
+            <wp:extent cx="5759450" cy="2801620"/>
+            <wp:effectExtent l="0" t="0" r="0" b="0"/>
+            <wp:docPr id="788676323" name="Kép 1"/>
+            <wp:cNvGraphicFramePr>
+              <a:graphicFrameLocks xmlns:a="http://schemas.openxmlformats.org/drawingml/2006/main" noChangeAspect="1"/>
+            </wp:cNvGraphicFramePr>
+            <a:graphic xmlns:a="http://schemas.openxmlformats.org/drawingml/2006/main">
+              <a:graphicData uri="http://schemas.openxmlformats.org/drawingml/2006/picture">
+                <pic:pic xmlns:pic="http://schemas.openxmlformats.org/drawingml/2006/picture">
+                  <pic:nvPicPr>
+                    <pic:cNvPr id="788676323" name=""/>
+                    <pic:cNvPicPr/>
+                  </pic:nvPicPr>
+                  <pic:blipFill>
+                    <a:blip r:embed="rId15"/>
+                    <a:stretch>
+                      <a:fillRect/>
+                    </a:stretch>
+                  </pic:blipFill>
+                  <pic:spPr>
+                    <a:xfrm>
+                      <a:off x="0" y="0"/>
+                      <a:ext cx="5759450" cy="2801620"/>
+                    </a:xfrm>
+                    <a:prstGeom prst="rect">
+                      <a:avLst/>
+                    </a:prstGeom>
+                  </pic:spPr>
+                </pic:pic>
+              </a:graphicData>
+            </a:graphic>
+          </wp:inline>
+        </w:drawing>
+      </w:r>
+    </w:p>
     <w:p>
       <w:pPr>
         <w:rPr>
@@ -948,12 +3457,12 @@
       <w:pPr>
         <w:pStyle w:val="Cmsor1"/>
       </w:pPr>
-      <w:bookmarkStart w:id="2" w:name="_Toc87521355"/>
+      <w:bookmarkStart w:id="3" w:name="_Toc87521355"/>
       <w:r>
         <w:lastRenderedPageBreak/>
         <w:t>Fejlesztői dokumentáció</w:t>
       </w:r>
-      <w:bookmarkEnd w:id="2"/>
+      <w:bookmarkEnd w:id="3"/>
     </w:p>
     <w:p/>
     <w:p>
@@ -969,8 +3478,8 @@
       <w:pPr>
         <w:pStyle w:val="Cmsor1"/>
       </w:pPr>
-      <w:bookmarkStart w:id="3" w:name="_Toc87521356"/>
-      <w:commentRangeStart w:id="4"/>
+      <w:bookmarkStart w:id="4" w:name="_Toc87521356"/>
+      <w:commentRangeStart w:id="5"/>
       <w:r>
         <w:lastRenderedPageBreak/>
         <w:t>Összefoglalás és tovább</w:t>
@@ -978,14 +3487,14 @@
       <w:r>
         <w:t>i fejlesztési lehetőségek</w:t>
       </w:r>
-      <w:bookmarkEnd w:id="3"/>
-      <w:commentRangeEnd w:id="4"/>
+      <w:bookmarkEnd w:id="4"/>
+      <w:commentRangeEnd w:id="5"/>
       <w:r>
         <w:rPr>
           <w:rStyle w:val="Jegyzethivatkozs"/>
           <w:rFonts w:asciiTheme="minorHAnsi" w:eastAsiaTheme="minorHAnsi" w:hAnsiTheme="minorHAnsi" w:cstheme="minorBidi"/>
         </w:rPr>
-        <w:commentReference w:id="4"/>
+        <w:commentReference w:id="5"/>
       </w:r>
     </w:p>
     <w:p/>
@@ -998,12 +3507,12 @@
       <w:pPr>
         <w:pStyle w:val="Cmsor1"/>
       </w:pPr>
-      <w:bookmarkStart w:id="5" w:name="_Toc87521357"/>
+      <w:bookmarkStart w:id="6" w:name="_Toc87521357"/>
       <w:r>
         <w:lastRenderedPageBreak/>
         <w:t>Irodalomjegyzék</w:t>
       </w:r>
-      <w:bookmarkEnd w:id="5"/>
+      <w:bookmarkEnd w:id="6"/>
     </w:p>
     <w:p>
       <w:pPr>
@@ -1020,39 +3529,9 @@
         <w:spacing w:after="160" w:line="259" w:lineRule="auto"/>
         <w:jc w:val="left"/>
       </w:pPr>
-      <w:r>
-        <w:br w:type="page"/>
-      </w:r>
-    </w:p>
-    <w:p>
-      <w:pPr>
-        <w:pStyle w:val="Cmsor1"/>
-      </w:pPr>
-      <w:bookmarkStart w:id="6" w:name="_Toc87521358"/>
-      <w:commentRangeStart w:id="7"/>
-      <w:r>
-        <w:lastRenderedPageBreak/>
-        <w:t>Melléklet</w:t>
-      </w:r>
-      <w:commentRangeEnd w:id="7"/>
-      <w:r>
-        <w:rPr>
-          <w:rStyle w:val="Jegyzethivatkozs"/>
-          <w:rFonts w:asciiTheme="minorHAnsi" w:eastAsiaTheme="minorHAnsi" w:hAnsiTheme="minorHAnsi" w:cstheme="minorBidi"/>
-        </w:rPr>
-        <w:commentReference w:id="7"/>
-      </w:r>
-      <w:bookmarkEnd w:id="6"/>
-    </w:p>
-    <w:p>
-      <w:pPr>
-        <w:tabs>
-          <w:tab w:val="left" w:pos="1224"/>
-        </w:tabs>
-      </w:pPr>
     </w:p>
     <w:sectPr>
-      <w:footerReference w:type="default" r:id="rId16"/>
+      <w:footerReference w:type="default" r:id="rId20"/>
       <w:pgSz w:w="11906" w:h="16838"/>
       <w:pgMar w:top="1418" w:right="1418" w:bottom="1418" w:left="1418" w:header="709" w:footer="709" w:gutter="0"/>
       <w:pgNumType w:start="1"/>
@@ -1065,7 +3544,7 @@
 
 <file path=word/comments.xml><?xml version="1.0" encoding="utf-8"?>
 <w:comments xmlns:wpc="http://schemas.microsoft.com/office/word/2010/wordprocessingCanvas" xmlns:cx="http://schemas.microsoft.com/office/drawing/2014/chartex" xmlns:cx1="http://schemas.microsoft.com/office/drawing/2015/9/8/chartex" xmlns:cx2="http://schemas.microsoft.com/office/drawing/2015/10/21/chartex" xmlns:cx3="http://schemas.microsoft.com/office/drawing/2016/5/9/chartex" xmlns:cx4="http://schemas.microsoft.com/office/drawing/2016/5/10/chartex" xmlns:cx5="http://schemas.microsoft.com/office/drawing/2016/5/11/chartex" xmlns:cx6="http://schemas.microsoft.com/office/drawing/2016/5/12/chartex" xmlns:cx7="http://schemas.microsoft.com/office/drawing/2016/5/13/chartex" xmlns:cx8="http://schemas.microsoft.com/office/drawing/2016/5/14/chartex" xmlns:mc="http://schemas.openxmlformats.org/markup-compatibility/2006" xmlns:aink="http://schemas.microsoft.com/office/drawing/2016/ink" xmlns:am3d="http://schemas.microsoft.com/office/drawing/2017/model3d" xmlns:o="urn:schemas-microsoft-com:office:office" xmlns:oel="http://schemas.microsoft.com/office/2019/extlst" xmlns:r="http://schemas.openxmlformats.org/officeDocument/2006/relationships" xmlns:m="http://schemas.openxmlformats.org/officeDocument/2006/math" xmlns:v="urn:schemas-microsoft-com:vml" xmlns:wp14="http://schemas.microsoft.com/office/word/2010/wordprocessingDrawing" xmlns:wp="http://schemas.openxmlformats.org/drawingml/2006/wordprocessingDrawing" xmlns:w10="urn:schemas-microsoft-com:office:word" xmlns:w="http://schemas.openxmlformats.org/wordprocessingml/2006/main" xmlns:w14="http://schemas.microsoft.com/office/word/2010/wordml" xmlns:w15="http://schemas.microsoft.com/office/word/2012/wordml" xmlns:w16cex="http://schemas.microsoft.com/office/word/2018/wordml/cex" xmlns:w16cid="http://schemas.microsoft.com/office/word/2016/wordml/cid" xmlns:w16="http://schemas.microsoft.com/office/word/2018/wordml" xmlns:w16du="http://schemas.microsoft.com/office/word/2023/wordml/word16du" xmlns:w16sdtdh="http://schemas.microsoft.com/office/word/2020/wordml/sdtdatahash" xmlns:w16se="http://schemas.microsoft.com/office/word/2015/wordml/symex" xmlns:wpg="http://schemas.microsoft.com/office/word/2010/wordprocessingGroup" xmlns:wpi="http://schemas.microsoft.com/office/word/2010/wordprocessingInk" xmlns:wne="http://schemas.microsoft.com/office/word/2006/wordml" xmlns:wps="http://schemas.microsoft.com/office/word/2010/wordprocessingShape" mc:Ignorable="w14 w15 w16se w16cid w16 w16cex w16sdtdh w16du wp14">
-  <w:comment w:id="4" w:author="Németh Gábor Árpád Dr." w:date="2021-11-17T13:25:00Z" w:initials="NGÁD">
+  <w:comment w:id="5" w:author="Németh Gábor Árpád Dr." w:date="2021-11-17T13:25:00Z" w:initials="NGÁD">
     <w:p>
       <w:pPr>
         <w:pStyle w:val="Jegyzetszveg"/>
@@ -1093,22 +3572,6 @@
       </w:r>
       <w:r>
         <w:t xml:space="preserve"> és „Továbbfejlesztési lehetőségek” alfejezet</w:t>
-      </w:r>
-    </w:p>
-  </w:comment>
-  <w:comment w:id="7" w:author="Gludovátz Attila" w:date="2021-11-11T11:08:00Z" w:initials="GA">
-    <w:p>
-      <w:pPr>
-        <w:pStyle w:val="Jegyzetszveg"/>
-      </w:pPr>
-      <w:r>
-        <w:rPr>
-          <w:rStyle w:val="Jegyzethivatkozs"/>
-        </w:rPr>
-        <w:annotationRef/>
-      </w:r>
-      <w:r>
-        <w:t>Nem kötelező, csak ha szükséges.</w:t>
       </w:r>
     </w:p>
   </w:comment>
@@ -1118,21 +3581,18 @@
 <file path=word/commentsExtended.xml><?xml version="1.0" encoding="utf-8"?>
 <w15:commentsEx xmlns:wpc="http://schemas.microsoft.com/office/word/2010/wordprocessingCanvas" xmlns:cx="http://schemas.microsoft.com/office/drawing/2014/chartex" xmlns:cx1="http://schemas.microsoft.com/office/drawing/2015/9/8/chartex" xmlns:cx2="http://schemas.microsoft.com/office/drawing/2015/10/21/chartex" xmlns:cx3="http://schemas.microsoft.com/office/drawing/2016/5/9/chartex" xmlns:cx4="http://schemas.microsoft.com/office/drawing/2016/5/10/chartex" xmlns:cx5="http://schemas.microsoft.com/office/drawing/2016/5/11/chartex" xmlns:cx6="http://schemas.microsoft.com/office/drawing/2016/5/12/chartex" xmlns:cx7="http://schemas.microsoft.com/office/drawing/2016/5/13/chartex" xmlns:cx8="http://schemas.microsoft.com/office/drawing/2016/5/14/chartex" xmlns:mc="http://schemas.openxmlformats.org/markup-compatibility/2006" xmlns:aink="http://schemas.microsoft.com/office/drawing/2016/ink" xmlns:am3d="http://schemas.microsoft.com/office/drawing/2017/model3d" xmlns:o="urn:schemas-microsoft-com:office:office" xmlns:oel="http://schemas.microsoft.com/office/2019/extlst" xmlns:r="http://schemas.openxmlformats.org/officeDocument/2006/relationships" xmlns:m="http://schemas.openxmlformats.org/officeDocument/2006/math" xmlns:v="urn:schemas-microsoft-com:vml" xmlns:wp14="http://schemas.microsoft.com/office/word/2010/wordprocessingDrawing" xmlns:wp="http://schemas.openxmlformats.org/drawingml/2006/wordprocessingDrawing" xmlns:w10="urn:schemas-microsoft-com:office:word" xmlns:w="http://schemas.openxmlformats.org/wordprocessingml/2006/main" xmlns:w14="http://schemas.microsoft.com/office/word/2010/wordml" xmlns:w15="http://schemas.microsoft.com/office/word/2012/wordml" xmlns:w16cex="http://schemas.microsoft.com/office/word/2018/wordml/cex" xmlns:w16cid="http://schemas.microsoft.com/office/word/2016/wordml/cid" xmlns:w16="http://schemas.microsoft.com/office/word/2018/wordml" xmlns:w16du="http://schemas.microsoft.com/office/word/2023/wordml/word16du" xmlns:w16sdtdh="http://schemas.microsoft.com/office/word/2020/wordml/sdtdatahash" xmlns:w16se="http://schemas.microsoft.com/office/word/2015/wordml/symex" xmlns:wpg="http://schemas.microsoft.com/office/word/2010/wordprocessingGroup" xmlns:wpi="http://schemas.microsoft.com/office/word/2010/wordprocessingInk" xmlns:wne="http://schemas.microsoft.com/office/word/2006/wordml" xmlns:wps="http://schemas.microsoft.com/office/word/2010/wordprocessingShape" mc:Ignorable="w14 w15 w16se w16cid w16 w16cex w16sdtdh w16du wp14">
   <w15:commentEx w15:paraId="2366F670" w15:done="0"/>
-  <w15:commentEx w15:paraId="73D30FB7" w15:done="0"/>
 </w15:commentsEx>
 </file>
 
 <file path=word/commentsExtensible.xml><?xml version="1.0" encoding="utf-8"?>
 <w16cex:commentsExtensible xmlns:wpc="http://schemas.microsoft.com/office/word/2010/wordprocessingCanvas" xmlns:cx="http://schemas.microsoft.com/office/drawing/2014/chartex" xmlns:cx1="http://schemas.microsoft.com/office/drawing/2015/9/8/chartex" xmlns:cx2="http://schemas.microsoft.com/office/drawing/2015/10/21/chartex" xmlns:cx3="http://schemas.microsoft.com/office/drawing/2016/5/9/chartex" xmlns:cx4="http://schemas.microsoft.com/office/drawing/2016/5/10/chartex" xmlns:cx5="http://schemas.microsoft.com/office/drawing/2016/5/11/chartex" xmlns:cx6="http://schemas.microsoft.com/office/drawing/2016/5/12/chartex" xmlns:cx7="http://schemas.microsoft.com/office/drawing/2016/5/13/chartex" xmlns:cx8="http://schemas.microsoft.com/office/drawing/2016/5/14/chartex" xmlns:cr="http://schemas.microsoft.com/office/comments/2020/reactions" xmlns:mc="http://schemas.openxmlformats.org/markup-compatibility/2006" xmlns:aink="http://schemas.microsoft.com/office/drawing/2016/ink" xmlns:am3d="http://schemas.microsoft.com/office/drawing/2017/model3d" xmlns:o="urn:schemas-microsoft-com:office:office" xmlns:oel="http://schemas.microsoft.com/office/2019/extlst" xmlns:r="http://schemas.openxmlformats.org/officeDocument/2006/relationships" xmlns:m="http://schemas.openxmlformats.org/officeDocument/2006/math" xmlns:v="urn:schemas-microsoft-com:vml" xmlns:wp14="http://schemas.microsoft.com/office/word/2010/wordprocessingDrawing" xmlns:wp="http://schemas.openxmlformats.org/drawingml/2006/wordprocessingDrawing" xmlns:w10="urn:schemas-microsoft-com:office:word" xmlns:w="http://schemas.openxmlformats.org/wordprocessingml/2006/main" xmlns:w14="http://schemas.microsoft.com/office/word/2010/wordml" xmlns:w15="http://schemas.microsoft.com/office/word/2012/wordml" xmlns:w16cex="http://schemas.microsoft.com/office/word/2018/wordml/cex" xmlns:w16cid="http://schemas.microsoft.com/office/word/2016/wordml/cid" xmlns:w16="http://schemas.microsoft.com/office/word/2018/wordml" xmlns:w16du="http://schemas.microsoft.com/office/word/2023/wordml/word16du" xmlns:w16sdtdh="http://schemas.microsoft.com/office/word/2020/wordml/sdtdatahash" xmlns:w16se="http://schemas.microsoft.com/office/word/2015/wordml/symex" xmlns:wpg="http://schemas.microsoft.com/office/word/2010/wordprocessingGroup" xmlns:wpi="http://schemas.microsoft.com/office/word/2010/wordprocessingInk" xmlns:wne="http://schemas.microsoft.com/office/word/2006/wordml" xmlns:wps="http://schemas.microsoft.com/office/word/2010/wordprocessingShape" mc:Ignorable="w14 w15 w16se w16cid w16 w16cex w16sdtdh cr w16du wp14">
   <w16cex:commentExtensible w16cex:durableId="253F814F" w16cex:dateUtc="2021-11-17T12:25:00Z"/>
-  <w16cex:commentExtensible w16cex:durableId="25377832" w16cex:dateUtc="2021-11-11T10:08:00Z"/>
 </w16cex:commentsExtensible>
 </file>
 
 <file path=word/commentsIds.xml><?xml version="1.0" encoding="utf-8"?>
 <w16cid:commentsIds xmlns:wpc="http://schemas.microsoft.com/office/word/2010/wordprocessingCanvas" xmlns:cx="http://schemas.microsoft.com/office/drawing/2014/chartex" xmlns:cx1="http://schemas.microsoft.com/office/drawing/2015/9/8/chartex" xmlns:cx2="http://schemas.microsoft.com/office/drawing/2015/10/21/chartex" xmlns:cx3="http://schemas.microsoft.com/office/drawing/2016/5/9/chartex" xmlns:cx4="http://schemas.microsoft.com/office/drawing/2016/5/10/chartex" xmlns:cx5="http://schemas.microsoft.com/office/drawing/2016/5/11/chartex" xmlns:cx6="http://schemas.microsoft.com/office/drawing/2016/5/12/chartex" xmlns:cx7="http://schemas.microsoft.com/office/drawing/2016/5/13/chartex" xmlns:cx8="http://schemas.microsoft.com/office/drawing/2016/5/14/chartex" xmlns:mc="http://schemas.openxmlformats.org/markup-compatibility/2006" xmlns:aink="http://schemas.microsoft.com/office/drawing/2016/ink" xmlns:am3d="http://schemas.microsoft.com/office/drawing/2017/model3d" xmlns:o="urn:schemas-microsoft-com:office:office" xmlns:oel="http://schemas.microsoft.com/office/2019/extlst" xmlns:r="http://schemas.openxmlformats.org/officeDocument/2006/relationships" xmlns:m="http://schemas.openxmlformats.org/officeDocument/2006/math" xmlns:v="urn:schemas-microsoft-com:vml" xmlns:wp14="http://schemas.microsoft.com/office/word/2010/wordprocessingDrawing" xmlns:wp="http://schemas.openxmlformats.org/drawingml/2006/wordprocessingDrawing" xmlns:w10="urn:schemas-microsoft-com:office:word" xmlns:w="http://schemas.openxmlformats.org/wordprocessingml/2006/main" xmlns:w14="http://schemas.microsoft.com/office/word/2010/wordml" xmlns:w15="http://schemas.microsoft.com/office/word/2012/wordml" xmlns:w16cex="http://schemas.microsoft.com/office/word/2018/wordml/cex" xmlns:w16cid="http://schemas.microsoft.com/office/word/2016/wordml/cid" xmlns:w16="http://schemas.microsoft.com/office/word/2018/wordml" xmlns:w16du="http://schemas.microsoft.com/office/word/2023/wordml/word16du" xmlns:w16sdtdh="http://schemas.microsoft.com/office/word/2020/wordml/sdtdatahash" xmlns:w16se="http://schemas.microsoft.com/office/word/2015/wordml/symex" xmlns:wpg="http://schemas.microsoft.com/office/word/2010/wordprocessingGroup" xmlns:wpi="http://schemas.microsoft.com/office/word/2010/wordprocessingInk" xmlns:wne="http://schemas.microsoft.com/office/word/2006/wordml" xmlns:wps="http://schemas.microsoft.com/office/word/2010/wordprocessingShape" mc:Ignorable="w14 w15 w16se w16cid w16 w16cex w16sdtdh w16du wp14">
   <w16cid:commentId w16cid:paraId="2366F670" w16cid:durableId="253F814F"/>
-  <w16cid:commentId w16cid:paraId="73D30FB7" w16cid:durableId="25377832"/>
 </w16cid:commentsIds>
 </file>
 
@@ -1472,6 +3932,95 @@
     </w:lvl>
   </w:abstractNum>
   <w:abstractNum w:abstractNumId="2" w15:restartNumberingAfterBreak="0">
+    <w:nsid w:val="112B5145"/>
+    <w:multiLevelType w:val="hybridMultilevel"/>
+    <w:tmpl w:val="1608B420"/>
+    <w:lvl w:ilvl="0" w:tplc="040E000F">
+      <w:start w:val="1"/>
+      <w:numFmt w:val="decimal"/>
+      <w:lvlText w:val="%1."/>
+      <w:lvlJc w:val="left"/>
+      <w:pPr>
+        <w:ind w:left="720" w:hanging="360"/>
+      </w:pPr>
+      <w:rPr>
+        <w:rFonts w:hint="default"/>
+      </w:rPr>
+    </w:lvl>
+    <w:lvl w:ilvl="1" w:tplc="040E0019" w:tentative="1">
+      <w:start w:val="1"/>
+      <w:numFmt w:val="lowerLetter"/>
+      <w:lvlText w:val="%2."/>
+      <w:lvlJc w:val="left"/>
+      <w:pPr>
+        <w:ind w:left="1440" w:hanging="360"/>
+      </w:pPr>
+    </w:lvl>
+    <w:lvl w:ilvl="2" w:tplc="040E001B" w:tentative="1">
+      <w:start w:val="1"/>
+      <w:numFmt w:val="lowerRoman"/>
+      <w:lvlText w:val="%3."/>
+      <w:lvlJc w:val="right"/>
+      <w:pPr>
+        <w:ind w:left="2160" w:hanging="180"/>
+      </w:pPr>
+    </w:lvl>
+    <w:lvl w:ilvl="3" w:tplc="040E000F" w:tentative="1">
+      <w:start w:val="1"/>
+      <w:numFmt w:val="decimal"/>
+      <w:lvlText w:val="%4."/>
+      <w:lvlJc w:val="left"/>
+      <w:pPr>
+        <w:ind w:left="2880" w:hanging="360"/>
+      </w:pPr>
+    </w:lvl>
+    <w:lvl w:ilvl="4" w:tplc="040E0019" w:tentative="1">
+      <w:start w:val="1"/>
+      <w:numFmt w:val="lowerLetter"/>
+      <w:lvlText w:val="%5."/>
+      <w:lvlJc w:val="left"/>
+      <w:pPr>
+        <w:ind w:left="3600" w:hanging="360"/>
+      </w:pPr>
+    </w:lvl>
+    <w:lvl w:ilvl="5" w:tplc="040E001B" w:tentative="1">
+      <w:start w:val="1"/>
+      <w:numFmt w:val="lowerRoman"/>
+      <w:lvlText w:val="%6."/>
+      <w:lvlJc w:val="right"/>
+      <w:pPr>
+        <w:ind w:left="4320" w:hanging="180"/>
+      </w:pPr>
+    </w:lvl>
+    <w:lvl w:ilvl="6" w:tplc="040E000F" w:tentative="1">
+      <w:start w:val="1"/>
+      <w:numFmt w:val="decimal"/>
+      <w:lvlText w:val="%7."/>
+      <w:lvlJc w:val="left"/>
+      <w:pPr>
+        <w:ind w:left="5040" w:hanging="360"/>
+      </w:pPr>
+    </w:lvl>
+    <w:lvl w:ilvl="7" w:tplc="040E0019" w:tentative="1">
+      <w:start w:val="1"/>
+      <w:numFmt w:val="lowerLetter"/>
+      <w:lvlText w:val="%8."/>
+      <w:lvlJc w:val="left"/>
+      <w:pPr>
+        <w:ind w:left="5760" w:hanging="360"/>
+      </w:pPr>
+    </w:lvl>
+    <w:lvl w:ilvl="8" w:tplc="040E001B" w:tentative="1">
+      <w:start w:val="1"/>
+      <w:numFmt w:val="lowerRoman"/>
+      <w:lvlText w:val="%9."/>
+      <w:lvlJc w:val="right"/>
+      <w:pPr>
+        <w:ind w:left="6480" w:hanging="180"/>
+      </w:pPr>
+    </w:lvl>
+  </w:abstractNum>
+  <w:abstractNum w:abstractNumId="3" w15:restartNumberingAfterBreak="0">
     <w:nsid w:val="15D00D3C"/>
     <w:multiLevelType w:val="hybridMultilevel"/>
     <w:tmpl w:val="D55A8B76"/>
@@ -1584,6 +4133,95 @@
       </w:rPr>
     </w:lvl>
   </w:abstractNum>
+  <w:abstractNum w:abstractNumId="4" w15:restartNumberingAfterBreak="0">
+    <w:nsid w:val="7169256D"/>
+    <w:multiLevelType w:val="hybridMultilevel"/>
+    <w:tmpl w:val="15D0417A"/>
+    <w:lvl w:ilvl="0" w:tplc="040E000F">
+      <w:start w:val="1"/>
+      <w:numFmt w:val="decimal"/>
+      <w:lvlText w:val="%1."/>
+      <w:lvlJc w:val="left"/>
+      <w:pPr>
+        <w:ind w:left="720" w:hanging="360"/>
+      </w:pPr>
+      <w:rPr>
+        <w:rFonts w:hint="default"/>
+      </w:rPr>
+    </w:lvl>
+    <w:lvl w:ilvl="1" w:tplc="040E0019" w:tentative="1">
+      <w:start w:val="1"/>
+      <w:numFmt w:val="lowerLetter"/>
+      <w:lvlText w:val="%2."/>
+      <w:lvlJc w:val="left"/>
+      <w:pPr>
+        <w:ind w:left="1440" w:hanging="360"/>
+      </w:pPr>
+    </w:lvl>
+    <w:lvl w:ilvl="2" w:tplc="040E001B" w:tentative="1">
+      <w:start w:val="1"/>
+      <w:numFmt w:val="lowerRoman"/>
+      <w:lvlText w:val="%3."/>
+      <w:lvlJc w:val="right"/>
+      <w:pPr>
+        <w:ind w:left="2160" w:hanging="180"/>
+      </w:pPr>
+    </w:lvl>
+    <w:lvl w:ilvl="3" w:tplc="040E000F" w:tentative="1">
+      <w:start w:val="1"/>
+      <w:numFmt w:val="decimal"/>
+      <w:lvlText w:val="%4."/>
+      <w:lvlJc w:val="left"/>
+      <w:pPr>
+        <w:ind w:left="2880" w:hanging="360"/>
+      </w:pPr>
+    </w:lvl>
+    <w:lvl w:ilvl="4" w:tplc="040E0019" w:tentative="1">
+      <w:start w:val="1"/>
+      <w:numFmt w:val="lowerLetter"/>
+      <w:lvlText w:val="%5."/>
+      <w:lvlJc w:val="left"/>
+      <w:pPr>
+        <w:ind w:left="3600" w:hanging="360"/>
+      </w:pPr>
+    </w:lvl>
+    <w:lvl w:ilvl="5" w:tplc="040E001B" w:tentative="1">
+      <w:start w:val="1"/>
+      <w:numFmt w:val="lowerRoman"/>
+      <w:lvlText w:val="%6."/>
+      <w:lvlJc w:val="right"/>
+      <w:pPr>
+        <w:ind w:left="4320" w:hanging="180"/>
+      </w:pPr>
+    </w:lvl>
+    <w:lvl w:ilvl="6" w:tplc="040E000F" w:tentative="1">
+      <w:start w:val="1"/>
+      <w:numFmt w:val="decimal"/>
+      <w:lvlText w:val="%7."/>
+      <w:lvlJc w:val="left"/>
+      <w:pPr>
+        <w:ind w:left="5040" w:hanging="360"/>
+      </w:pPr>
+    </w:lvl>
+    <w:lvl w:ilvl="7" w:tplc="040E0019" w:tentative="1">
+      <w:start w:val="1"/>
+      <w:numFmt w:val="lowerLetter"/>
+      <w:lvlText w:val="%8."/>
+      <w:lvlJc w:val="left"/>
+      <w:pPr>
+        <w:ind w:left="5760" w:hanging="360"/>
+      </w:pPr>
+    </w:lvl>
+    <w:lvl w:ilvl="8" w:tplc="040E001B" w:tentative="1">
+      <w:start w:val="1"/>
+      <w:numFmt w:val="lowerRoman"/>
+      <w:lvlText w:val="%9."/>
+      <w:lvlJc w:val="right"/>
+      <w:pPr>
+        <w:ind w:left="6480" w:hanging="180"/>
+      </w:pPr>
+    </w:lvl>
+  </w:abstractNum>
   <w:num w:numId="1" w16cid:durableId="442118223">
     <w:abstractNumId w:val="0"/>
   </w:num>
@@ -1591,6 +4229,12 @@
     <w:abstractNumId w:val="1"/>
   </w:num>
   <w:num w:numId="3" w16cid:durableId="1496022729">
+    <w:abstractNumId w:val="3"/>
+  </w:num>
+  <w:num w:numId="4" w16cid:durableId="1016806974">
+    <w:abstractNumId w:val="4"/>
+  </w:num>
+  <w:num w:numId="5" w16cid:durableId="139927934">
     <w:abstractNumId w:val="2"/>
   </w:num>
 </w:numbering>
@@ -1600,9 +4244,6 @@
 <w15:people xmlns:wpc="http://schemas.microsoft.com/office/word/2010/wordprocessingCanvas" xmlns:cx="http://schemas.microsoft.com/office/drawing/2014/chartex" xmlns:cx1="http://schemas.microsoft.com/office/drawing/2015/9/8/chartex" xmlns:cx2="http://schemas.microsoft.com/office/drawing/2015/10/21/chartex" xmlns:cx3="http://schemas.microsoft.com/office/drawing/2016/5/9/chartex" xmlns:cx4="http://schemas.microsoft.com/office/drawing/2016/5/10/chartex" xmlns:cx5="http://schemas.microsoft.com/office/drawing/2016/5/11/chartex" xmlns:cx6="http://schemas.microsoft.com/office/drawing/2016/5/12/chartex" xmlns:cx7="http://schemas.microsoft.com/office/drawing/2016/5/13/chartex" xmlns:cx8="http://schemas.microsoft.com/office/drawing/2016/5/14/chartex" xmlns:mc="http://schemas.openxmlformats.org/markup-compatibility/2006" xmlns:aink="http://schemas.microsoft.com/office/drawing/2016/ink" xmlns:am3d="http://schemas.microsoft.com/office/drawing/2017/model3d" xmlns:o="urn:schemas-microsoft-com:office:office" xmlns:oel="http://schemas.microsoft.com/office/2019/extlst" xmlns:r="http://schemas.openxmlformats.org/officeDocument/2006/relationships" xmlns:m="http://schemas.openxmlformats.org/officeDocument/2006/math" xmlns:v="urn:schemas-microsoft-com:vml" xmlns:wp14="http://schemas.microsoft.com/office/word/2010/wordprocessingDrawing" xmlns:wp="http://schemas.openxmlformats.org/drawingml/2006/wordprocessingDrawing" xmlns:w10="urn:schemas-microsoft-com:office:word" xmlns:w="http://schemas.openxmlformats.org/wordprocessingml/2006/main" xmlns:w14="http://schemas.microsoft.com/office/word/2010/wordml" xmlns:w15="http://schemas.microsoft.com/office/word/2012/wordml" xmlns:w16cex="http://schemas.microsoft.com/office/word/2018/wordml/cex" xmlns:w16cid="http://schemas.microsoft.com/office/word/2016/wordml/cid" xmlns:w16="http://schemas.microsoft.com/office/word/2018/wordml" xmlns:w16du="http://schemas.microsoft.com/office/word/2023/wordml/word16du" xmlns:w16sdtdh="http://schemas.microsoft.com/office/word/2020/wordml/sdtdatahash" xmlns:w16se="http://schemas.microsoft.com/office/word/2015/wordml/symex" xmlns:wpg="http://schemas.microsoft.com/office/word/2010/wordprocessingGroup" xmlns:wpi="http://schemas.microsoft.com/office/word/2010/wordprocessingInk" xmlns:wne="http://schemas.microsoft.com/office/word/2006/wordml" xmlns:wps="http://schemas.microsoft.com/office/word/2010/wordprocessingShape" mc:Ignorable="w14 w15 w16se w16cid w16 w16cex w16sdtdh w16du wp14">
   <w15:person w15:author="Németh Gábor Árpád Dr.">
     <w15:presenceInfo w15:providerId="AD" w15:userId="S::nga@INF.ELTE.HU::5addd491-0020-4a19-8337-cadfca835fcf"/>
-  </w15:person>
-  <w15:person w15:author="Gludovátz Attila">
-    <w15:presenceInfo w15:providerId="None" w15:userId="Gludovátz Attila"/>
   </w15:person>
 </w15:people>
 </file>

</xml_diff>